<commit_message>
Added YOY analysis, Slides & updated draft report
</commit_message>
<xml_diff>
--- a/Holmusk Assignment Report Draft.docx
+++ b/Holmusk Assignment Report Draft.docx
@@ -84,15 +84,61 @@
     <w:p>
       <w:pPr>
         <w:pStyle w:val="ListParagraph"/>
-        <w:numPr>
-          <w:ilvl w:val="0"/>
-          <w:numId w:val="3"/>
-        </w:numPr>
-        <w:shd w:val="clear" w:color="auto" w:fill="FFFFFF"/>
-        <w:spacing w:after="0" w:line="240" w:lineRule="auto"/>
-      </w:pPr>
-      <w:r>
-        <w:t>Distribution between gender</w:t>
+        <w:shd w:val="clear" w:color="auto" w:fill="FFFFFF"/>
+        <w:spacing w:after="0" w:line="240" w:lineRule="auto"/>
+      </w:pPr>
+      <w:r>
+        <w:rPr>
+          <w:noProof/>
+        </w:rPr>
+        <w:drawing>
+          <wp:inline distT="0" distB="0" distL="0" distR="0" wp14:anchorId="00D1D02E" wp14:editId="06E017B4">
+            <wp:extent cx="5082540" cy="3528060"/>
+            <wp:effectExtent l="0" t="0" r="0" b="0"/>
+            <wp:docPr id="1" name="Picture 1" descr="C:\Users\Asus\AppData\Local\Microsoft\Windows\INetCache\Content.MSO\2CC78555.tmp"/>
+            <wp:cNvGraphicFramePr>
+              <a:graphicFrameLocks xmlns:a="http://schemas.openxmlformats.org/drawingml/2006/main" noChangeAspect="1"/>
+            </wp:cNvGraphicFramePr>
+            <a:graphic xmlns:a="http://schemas.openxmlformats.org/drawingml/2006/main">
+              <a:graphicData uri="http://schemas.openxmlformats.org/drawingml/2006/picture">
+                <pic:pic xmlns:pic="http://schemas.openxmlformats.org/drawingml/2006/picture">
+                  <pic:nvPicPr>
+                    <pic:cNvPr id="0" name="Picture 1" descr="C:\Users\Asus\AppData\Local\Microsoft\Windows\INetCache\Content.MSO\2CC78555.tmp"/>
+                    <pic:cNvPicPr>
+                      <a:picLocks noChangeAspect="1" noChangeArrowheads="1"/>
+                    </pic:cNvPicPr>
+                  </pic:nvPicPr>
+                  <pic:blipFill>
+                    <a:blip r:embed="rId5">
+                      <a:extLst>
+                        <a:ext uri="{28A0092B-C50C-407E-A947-70E740481C1C}">
+                          <a14:useLocalDpi xmlns:a14="http://schemas.microsoft.com/office/drawing/2010/main" val="0"/>
+                        </a:ext>
+                      </a:extLst>
+                    </a:blip>
+                    <a:srcRect/>
+                    <a:stretch>
+                      <a:fillRect/>
+                    </a:stretch>
+                  </pic:blipFill>
+                  <pic:spPr bwMode="auto">
+                    <a:xfrm>
+                      <a:off x="0" y="0"/>
+                      <a:ext cx="5082540" cy="3528060"/>
+                    </a:xfrm>
+                    <a:prstGeom prst="rect">
+                      <a:avLst/>
+                    </a:prstGeom>
+                    <a:noFill/>
+                    <a:ln>
+                      <a:noFill/>
+                    </a:ln>
+                  </pic:spPr>
+                </pic:pic>
+              </a:graphicData>
+            </a:graphic>
+          </wp:inline>
+        </w:drawing>
       </w:r>
     </w:p>
     <w:p>
@@ -106,7 +152,7 @@
         <w:spacing w:after="0" w:line="240" w:lineRule="auto"/>
       </w:pPr>
       <w:r>
-        <w:t>Distribution between races</w:t>
+        <w:t>Distribution between gender</w:t>
       </w:r>
     </w:p>
     <w:p>
@@ -120,7 +166,7 @@
         <w:spacing w:after="0" w:line="240" w:lineRule="auto"/>
       </w:pPr>
       <w:r>
-        <w:t>Distribution between age</w:t>
+        <w:t>Distribution between races</w:t>
       </w:r>
     </w:p>
     <w:p>
@@ -134,10 +180,7 @@
         <w:spacing w:after="0" w:line="240" w:lineRule="auto"/>
       </w:pPr>
       <w:r>
-        <w:t xml:space="preserve">Distribution between </w:t>
-      </w:r>
-      <w:r>
-        <w:t>BMI</w:t>
+        <w:t>Distribution between age</w:t>
       </w:r>
     </w:p>
     <w:p>
@@ -151,7 +194,70 @@
         <w:spacing w:after="0" w:line="240" w:lineRule="auto"/>
       </w:pPr>
       <w:r>
-        <w:t>Distribution of lab tests</w:t>
+        <w:t xml:space="preserve">Distribution between </w:t>
+      </w:r>
+      <w:r>
+        <w:t>BMI</w:t>
+      </w:r>
+    </w:p>
+    <w:p>
+      <w:pPr>
+        <w:shd w:val="clear" w:color="auto" w:fill="FFFFFF"/>
+        <w:spacing w:after="0" w:line="240" w:lineRule="auto"/>
+      </w:pPr>
+      <w:r>
+        <w:rPr>
+          <w:noProof/>
+        </w:rPr>
+        <w:lastRenderedPageBreak/>
+        <w:drawing>
+          <wp:inline distT="0" distB="0" distL="0" distR="0" wp14:anchorId="39ADF1D0" wp14:editId="72C2043C">
+            <wp:extent cx="4838700" cy="3528060"/>
+            <wp:effectExtent l="0" t="0" r="0" b="0"/>
+            <wp:docPr id="21" name="Picture 21" descr="C:\Users\Asus\AppData\Local\Microsoft\Windows\INetCache\Content.MSO\24D6DF2D.tmp"/>
+            <wp:cNvGraphicFramePr>
+              <a:graphicFrameLocks xmlns:a="http://schemas.openxmlformats.org/drawingml/2006/main" noChangeAspect="1"/>
+            </wp:cNvGraphicFramePr>
+            <a:graphic xmlns:a="http://schemas.openxmlformats.org/drawingml/2006/main">
+              <a:graphicData uri="http://schemas.openxmlformats.org/drawingml/2006/picture">
+                <pic:pic xmlns:pic="http://schemas.openxmlformats.org/drawingml/2006/picture">
+                  <pic:nvPicPr>
+                    <pic:cNvPr id="0" name="Picture 41" descr="C:\Users\Asus\AppData\Local\Microsoft\Windows\INetCache\Content.MSO\24D6DF2D.tmp"/>
+                    <pic:cNvPicPr>
+                      <a:picLocks noChangeAspect="1" noChangeArrowheads="1"/>
+                    </pic:cNvPicPr>
+                  </pic:nvPicPr>
+                  <pic:blipFill>
+                    <a:blip r:embed="rId6">
+                      <a:extLst>
+                        <a:ext uri="{28A0092B-C50C-407E-A947-70E740481C1C}">
+                          <a14:useLocalDpi xmlns:a14="http://schemas.microsoft.com/office/drawing/2010/main" val="0"/>
+                        </a:ext>
+                      </a:extLst>
+                    </a:blip>
+                    <a:srcRect/>
+                    <a:stretch>
+                      <a:fillRect/>
+                    </a:stretch>
+                  </pic:blipFill>
+                  <pic:spPr bwMode="auto">
+                    <a:xfrm>
+                      <a:off x="0" y="0"/>
+                      <a:ext cx="4838700" cy="3528060"/>
+                    </a:xfrm>
+                    <a:prstGeom prst="rect">
+                      <a:avLst/>
+                    </a:prstGeom>
+                    <a:noFill/>
+                    <a:ln>
+                      <a:noFill/>
+                    </a:ln>
+                  </pic:spPr>
+                </pic:pic>
+              </a:graphicData>
+            </a:graphic>
+          </wp:inline>
+        </w:drawing>
       </w:r>
     </w:p>
     <w:p>
@@ -165,10 +271,1376 @@
         <w:spacing w:after="0" w:line="240" w:lineRule="auto"/>
       </w:pPr>
       <w:r>
+        <w:t>Distribution of lab tests</w:t>
+      </w:r>
+    </w:p>
+    <w:p>
+      <w:pPr>
+        <w:pStyle w:val="ListParagraph"/>
+        <w:numPr>
+          <w:ilvl w:val="0"/>
+          <w:numId w:val="3"/>
+        </w:numPr>
+        <w:shd w:val="clear" w:color="auto" w:fill="FFFFFF"/>
+        <w:spacing w:after="0" w:line="240" w:lineRule="auto"/>
+      </w:pPr>
+      <w:r>
         <w:t xml:space="preserve">Distribution of medical history availability </w:t>
+      </w:r>
+    </w:p>
+    <w:p>
+      <w:pPr>
+        <w:shd w:val="clear" w:color="auto" w:fill="FFFFFF"/>
+        <w:spacing w:after="0" w:line="240" w:lineRule="auto"/>
+      </w:pPr>
+      <w:r>
+        <w:rPr>
+          <w:noProof/>
+        </w:rPr>
+        <w:drawing>
+          <wp:inline distT="0" distB="0" distL="0" distR="0" wp14:anchorId="70074483" wp14:editId="12A74026">
+            <wp:extent cx="4762500" cy="3543300"/>
+            <wp:effectExtent l="0" t="0" r="0" b="0"/>
+            <wp:docPr id="23" name="Picture 23" descr="C:\Users\Asus\AppData\Local\Microsoft\Windows\INetCache\Content.MSO\98F5D0C9.tmp"/>
+            <wp:cNvGraphicFramePr>
+              <a:graphicFrameLocks xmlns:a="http://schemas.openxmlformats.org/drawingml/2006/main" noChangeAspect="1"/>
+            </wp:cNvGraphicFramePr>
+            <a:graphic xmlns:a="http://schemas.openxmlformats.org/drawingml/2006/main">
+              <a:graphicData uri="http://schemas.openxmlformats.org/drawingml/2006/picture">
+                <pic:pic xmlns:pic="http://schemas.openxmlformats.org/drawingml/2006/picture">
+                  <pic:nvPicPr>
+                    <pic:cNvPr id="0" name="Picture 45" descr="C:\Users\Asus\AppData\Local\Microsoft\Windows\INetCache\Content.MSO\98F5D0C9.tmp"/>
+                    <pic:cNvPicPr>
+                      <a:picLocks noChangeAspect="1" noChangeArrowheads="1"/>
+                    </pic:cNvPicPr>
+                  </pic:nvPicPr>
+                  <pic:blipFill>
+                    <a:blip r:embed="rId7">
+                      <a:extLst>
+                        <a:ext uri="{28A0092B-C50C-407E-A947-70E740481C1C}">
+                          <a14:useLocalDpi xmlns:a14="http://schemas.microsoft.com/office/drawing/2010/main" val="0"/>
+                        </a:ext>
+                      </a:extLst>
+                    </a:blip>
+                    <a:srcRect/>
+                    <a:stretch>
+                      <a:fillRect/>
+                    </a:stretch>
+                  </pic:blipFill>
+                  <pic:spPr bwMode="auto">
+                    <a:xfrm>
+                      <a:off x="0" y="0"/>
+                      <a:ext cx="4762500" cy="3543300"/>
+                    </a:xfrm>
+                    <a:prstGeom prst="rect">
+                      <a:avLst/>
+                    </a:prstGeom>
+                    <a:noFill/>
+                    <a:ln>
+                      <a:noFill/>
+                    </a:ln>
+                  </pic:spPr>
+                </pic:pic>
+              </a:graphicData>
+            </a:graphic>
+          </wp:inline>
+        </w:drawing>
+      </w:r>
+    </w:p>
+    <w:p>
+      <w:pPr>
+        <w:shd w:val="clear" w:color="auto" w:fill="FFFFFF"/>
+        <w:spacing w:after="0" w:line="240" w:lineRule="auto"/>
+      </w:pPr>
+      <w:r>
+        <w:rPr>
+          <w:noProof/>
+        </w:rPr>
+        <w:lastRenderedPageBreak/>
+        <w:drawing>
+          <wp:inline distT="0" distB="0" distL="0" distR="0" wp14:anchorId="4D472AE1" wp14:editId="42D60660">
+            <wp:extent cx="5731510" cy="2357291"/>
+            <wp:effectExtent l="0" t="0" r="2540" b="5080"/>
+            <wp:docPr id="22" name="Picture 22" descr="C:\Users\Asus\AppData\Local\Microsoft\Windows\INetCache\Content.MSO\66FEE6C3.tmp"/>
+            <wp:cNvGraphicFramePr>
+              <a:graphicFrameLocks xmlns:a="http://schemas.openxmlformats.org/drawingml/2006/main" noChangeAspect="1"/>
+            </wp:cNvGraphicFramePr>
+            <a:graphic xmlns:a="http://schemas.openxmlformats.org/drawingml/2006/main">
+              <a:graphicData uri="http://schemas.openxmlformats.org/drawingml/2006/picture">
+                <pic:pic xmlns:pic="http://schemas.openxmlformats.org/drawingml/2006/picture">
+                  <pic:nvPicPr>
+                    <pic:cNvPr id="0" name="Picture 43" descr="C:\Users\Asus\AppData\Local\Microsoft\Windows\INetCache\Content.MSO\66FEE6C3.tmp"/>
+                    <pic:cNvPicPr>
+                      <a:picLocks noChangeAspect="1" noChangeArrowheads="1"/>
+                    </pic:cNvPicPr>
+                  </pic:nvPicPr>
+                  <pic:blipFill>
+                    <a:blip r:embed="rId8">
+                      <a:extLst>
+                        <a:ext uri="{28A0092B-C50C-407E-A947-70E740481C1C}">
+                          <a14:useLocalDpi xmlns:a14="http://schemas.microsoft.com/office/drawing/2010/main" val="0"/>
+                        </a:ext>
+                      </a:extLst>
+                    </a:blip>
+                    <a:srcRect/>
+                    <a:stretch>
+                      <a:fillRect/>
+                    </a:stretch>
+                  </pic:blipFill>
+                  <pic:spPr bwMode="auto">
+                    <a:xfrm>
+                      <a:off x="0" y="0"/>
+                      <a:ext cx="5731510" cy="2357291"/>
+                    </a:xfrm>
+                    <a:prstGeom prst="rect">
+                      <a:avLst/>
+                    </a:prstGeom>
+                    <a:noFill/>
+                    <a:ln>
+                      <a:noFill/>
+                    </a:ln>
+                  </pic:spPr>
+                </pic:pic>
+              </a:graphicData>
+            </a:graphic>
+          </wp:inline>
+        </w:drawing>
+      </w:r>
+    </w:p>
+    <w:p>
+      <w:pPr>
+        <w:pStyle w:val="ListParagraph"/>
+        <w:numPr>
+          <w:ilvl w:val="0"/>
+          <w:numId w:val="3"/>
+        </w:numPr>
+        <w:shd w:val="clear" w:color="auto" w:fill="FFFFFF"/>
+        <w:spacing w:after="0" w:line="240" w:lineRule="auto"/>
+      </w:pPr>
+      <w:r>
+        <w:t>Distribution of inpatient duration</w:t>
+      </w:r>
+    </w:p>
+    <w:p>
+      <w:pPr>
+        <w:shd w:val="clear" w:color="auto" w:fill="FFFFFF"/>
+        <w:spacing w:after="0" w:line="240" w:lineRule="auto"/>
+      </w:pPr>
+      <w:r>
+        <w:rPr>
+          <w:noProof/>
+        </w:rPr>
+        <w:drawing>
+          <wp:inline distT="0" distB="0" distL="0" distR="0" wp14:anchorId="2EE735DF" wp14:editId="770A7211">
+            <wp:extent cx="2705510" cy="1981200"/>
+            <wp:effectExtent l="0" t="0" r="0" b="0"/>
+            <wp:docPr id="2" name="Picture 2" descr="C:\Users\Asus\AppData\Local\Microsoft\Windows\INetCache\Content.MSO\1152F72B.tmp"/>
+            <wp:cNvGraphicFramePr>
+              <a:graphicFrameLocks xmlns:a="http://schemas.openxmlformats.org/drawingml/2006/main" noChangeAspect="1"/>
+            </wp:cNvGraphicFramePr>
+            <a:graphic xmlns:a="http://schemas.openxmlformats.org/drawingml/2006/main">
+              <a:graphicData uri="http://schemas.openxmlformats.org/drawingml/2006/picture">
+                <pic:pic xmlns:pic="http://schemas.openxmlformats.org/drawingml/2006/picture">
+                  <pic:nvPicPr>
+                    <pic:cNvPr id="0" name="Picture 3" descr="C:\Users\Asus\AppData\Local\Microsoft\Windows\INetCache\Content.MSO\1152F72B.tmp"/>
+                    <pic:cNvPicPr>
+                      <a:picLocks noChangeAspect="1" noChangeArrowheads="1"/>
+                    </pic:cNvPicPr>
+                  </pic:nvPicPr>
+                  <pic:blipFill>
+                    <a:blip r:embed="rId9">
+                      <a:extLst>
+                        <a:ext uri="{28A0092B-C50C-407E-A947-70E740481C1C}">
+                          <a14:useLocalDpi xmlns:a14="http://schemas.microsoft.com/office/drawing/2010/main" val="0"/>
+                        </a:ext>
+                      </a:extLst>
+                    </a:blip>
+                    <a:srcRect/>
+                    <a:stretch>
+                      <a:fillRect/>
+                    </a:stretch>
+                  </pic:blipFill>
+                  <pic:spPr bwMode="auto">
+                    <a:xfrm>
+                      <a:off x="0" y="0"/>
+                      <a:ext cx="2709080" cy="1983814"/>
+                    </a:xfrm>
+                    <a:prstGeom prst="rect">
+                      <a:avLst/>
+                    </a:prstGeom>
+                    <a:noFill/>
+                    <a:ln>
+                      <a:noFill/>
+                    </a:ln>
+                  </pic:spPr>
+                </pic:pic>
+              </a:graphicData>
+            </a:graphic>
+          </wp:inline>
+        </w:drawing>
+      </w:r>
+    </w:p>
+    <w:p>
+      <w:pPr>
+        <w:pStyle w:val="ListParagraph"/>
+        <w:numPr>
+          <w:ilvl w:val="0"/>
+          <w:numId w:val="3"/>
+        </w:numPr>
+        <w:shd w:val="clear" w:color="auto" w:fill="FFFFFF"/>
+        <w:spacing w:after="0" w:line="240" w:lineRule="auto"/>
+      </w:pPr>
+      <w:r>
+        <w:lastRenderedPageBreak/>
+        <w:t>Distribution of pre-operation medication</w:t>
       </w:r>
       <w:bookmarkStart w:id="0" w:name="_GoBack"/>
       <w:bookmarkEnd w:id="0"/>
+      <w:r>
+        <w:rPr>
+          <w:noProof/>
+        </w:rPr>
+        <w:drawing>
+          <wp:inline distT="0" distB="0" distL="0" distR="0" wp14:anchorId="1BBF03E4" wp14:editId="47DF0483">
+            <wp:extent cx="3492811" cy="2529840"/>
+            <wp:effectExtent l="0" t="0" r="0" b="3810"/>
+            <wp:docPr id="3" name="Picture 3" descr="C:\Users\Asus\AppData\Local\Microsoft\Windows\INetCache\Content.MSO\2F1A0571.tmp"/>
+            <wp:cNvGraphicFramePr>
+              <a:graphicFrameLocks xmlns:a="http://schemas.openxmlformats.org/drawingml/2006/main" noChangeAspect="1"/>
+            </wp:cNvGraphicFramePr>
+            <a:graphic xmlns:a="http://schemas.openxmlformats.org/drawingml/2006/main">
+              <a:graphicData uri="http://schemas.openxmlformats.org/drawingml/2006/picture">
+                <pic:pic xmlns:pic="http://schemas.openxmlformats.org/drawingml/2006/picture">
+                  <pic:nvPicPr>
+                    <pic:cNvPr id="0" name="Picture 5" descr="C:\Users\Asus\AppData\Local\Microsoft\Windows\INetCache\Content.MSO\2F1A0571.tmp"/>
+                    <pic:cNvPicPr>
+                      <a:picLocks noChangeAspect="1" noChangeArrowheads="1"/>
+                    </pic:cNvPicPr>
+                  </pic:nvPicPr>
+                  <pic:blipFill>
+                    <a:blip r:embed="rId10">
+                      <a:extLst>
+                        <a:ext uri="{28A0092B-C50C-407E-A947-70E740481C1C}">
+                          <a14:useLocalDpi xmlns:a14="http://schemas.microsoft.com/office/drawing/2010/main" val="0"/>
+                        </a:ext>
+                      </a:extLst>
+                    </a:blip>
+                    <a:srcRect/>
+                    <a:stretch>
+                      <a:fillRect/>
+                    </a:stretch>
+                  </pic:blipFill>
+                  <pic:spPr bwMode="auto">
+                    <a:xfrm>
+                      <a:off x="0" y="0"/>
+                      <a:ext cx="3498005" cy="2533602"/>
+                    </a:xfrm>
+                    <a:prstGeom prst="rect">
+                      <a:avLst/>
+                    </a:prstGeom>
+                    <a:noFill/>
+                    <a:ln>
+                      <a:noFill/>
+                    </a:ln>
+                  </pic:spPr>
+                </pic:pic>
+              </a:graphicData>
+            </a:graphic>
+          </wp:inline>
+        </w:drawing>
+      </w:r>
+      <w:r>
+        <w:rPr>
+          <w:noProof/>
+        </w:rPr>
+        <w:drawing>
+          <wp:inline distT="0" distB="0" distL="0" distR="0" wp14:anchorId="46D0CE63" wp14:editId="20EFB606">
+            <wp:extent cx="5627669" cy="2308860"/>
+            <wp:effectExtent l="0" t="0" r="0" b="0"/>
+            <wp:docPr id="18" name="Picture 18" descr="C:\Users\Asus\AppData\Local\Microsoft\Windows\INetCache\Content.MSO\F8AFBC0B.tmp"/>
+            <wp:cNvGraphicFramePr>
+              <a:graphicFrameLocks xmlns:a="http://schemas.openxmlformats.org/drawingml/2006/main" noChangeAspect="1"/>
+            </wp:cNvGraphicFramePr>
+            <a:graphic xmlns:a="http://schemas.openxmlformats.org/drawingml/2006/main">
+              <a:graphicData uri="http://schemas.openxmlformats.org/drawingml/2006/picture">
+                <pic:pic xmlns:pic="http://schemas.openxmlformats.org/drawingml/2006/picture">
+                  <pic:nvPicPr>
+                    <pic:cNvPr id="0" name="Picture 35" descr="C:\Users\Asus\AppData\Local\Microsoft\Windows\INetCache\Content.MSO\F8AFBC0B.tmp"/>
+                    <pic:cNvPicPr>
+                      <a:picLocks noChangeAspect="1" noChangeArrowheads="1"/>
+                    </pic:cNvPicPr>
+                  </pic:nvPicPr>
+                  <pic:blipFill>
+                    <a:blip r:embed="rId11">
+                      <a:extLst>
+                        <a:ext uri="{28A0092B-C50C-407E-A947-70E740481C1C}">
+                          <a14:useLocalDpi xmlns:a14="http://schemas.microsoft.com/office/drawing/2010/main" val="0"/>
+                        </a:ext>
+                      </a:extLst>
+                    </a:blip>
+                    <a:srcRect/>
+                    <a:stretch>
+                      <a:fillRect/>
+                    </a:stretch>
+                  </pic:blipFill>
+                  <pic:spPr bwMode="auto">
+                    <a:xfrm>
+                      <a:off x="0" y="0"/>
+                      <a:ext cx="5648744" cy="2317506"/>
+                    </a:xfrm>
+                    <a:prstGeom prst="rect">
+                      <a:avLst/>
+                    </a:prstGeom>
+                    <a:noFill/>
+                    <a:ln>
+                      <a:noFill/>
+                    </a:ln>
+                  </pic:spPr>
+                </pic:pic>
+              </a:graphicData>
+            </a:graphic>
+          </wp:inline>
+        </w:drawing>
+      </w:r>
+    </w:p>
+    <w:p>
+      <w:pPr>
+        <w:pStyle w:val="ListParagraph"/>
+        <w:numPr>
+          <w:ilvl w:val="0"/>
+          <w:numId w:val="3"/>
+        </w:numPr>
+        <w:shd w:val="clear" w:color="auto" w:fill="FFFFFF"/>
+        <w:spacing w:after="0" w:line="240" w:lineRule="auto"/>
+      </w:pPr>
+      <w:r>
+        <w:t xml:space="preserve">Distribution of total number of specific symptoms exhibited </w:t>
+      </w:r>
+    </w:p>
+    <w:p>
+      <w:pPr>
+        <w:pStyle w:val="ListParagraph"/>
+        <w:shd w:val="clear" w:color="auto" w:fill="FFFFFF"/>
+        <w:spacing w:after="0" w:line="240" w:lineRule="auto"/>
+      </w:pPr>
+      <w:r>
+        <w:rPr>
+          <w:noProof/>
+        </w:rPr>
+        <w:drawing>
+          <wp:inline distT="0" distB="0" distL="0" distR="0" wp14:anchorId="733DC557" wp14:editId="4FA81FA8">
+            <wp:extent cx="4762500" cy="3543300"/>
+            <wp:effectExtent l="0" t="0" r="0" b="0"/>
+            <wp:docPr id="20" name="Picture 20" descr="C:\Users\Asus\AppData\Local\Microsoft\Windows\INetCache\Content.MSO\79053C87.tmp"/>
+            <wp:cNvGraphicFramePr>
+              <a:graphicFrameLocks xmlns:a="http://schemas.openxmlformats.org/drawingml/2006/main" noChangeAspect="1"/>
+            </wp:cNvGraphicFramePr>
+            <a:graphic xmlns:a="http://schemas.openxmlformats.org/drawingml/2006/main">
+              <a:graphicData uri="http://schemas.openxmlformats.org/drawingml/2006/picture">
+                <pic:pic xmlns:pic="http://schemas.openxmlformats.org/drawingml/2006/picture">
+                  <pic:nvPicPr>
+                    <pic:cNvPr id="0" name="Picture 39" descr="C:\Users\Asus\AppData\Local\Microsoft\Windows\INetCache\Content.MSO\79053C87.tmp"/>
+                    <pic:cNvPicPr>
+                      <a:picLocks noChangeAspect="1" noChangeArrowheads="1"/>
+                    </pic:cNvPicPr>
+                  </pic:nvPicPr>
+                  <pic:blipFill>
+                    <a:blip r:embed="rId12">
+                      <a:extLst>
+                        <a:ext uri="{28A0092B-C50C-407E-A947-70E740481C1C}">
+                          <a14:useLocalDpi xmlns:a14="http://schemas.microsoft.com/office/drawing/2010/main" val="0"/>
+                        </a:ext>
+                      </a:extLst>
+                    </a:blip>
+                    <a:srcRect/>
+                    <a:stretch>
+                      <a:fillRect/>
+                    </a:stretch>
+                  </pic:blipFill>
+                  <pic:spPr bwMode="auto">
+                    <a:xfrm>
+                      <a:off x="0" y="0"/>
+                      <a:ext cx="4762500" cy="3543300"/>
+                    </a:xfrm>
+                    <a:prstGeom prst="rect">
+                      <a:avLst/>
+                    </a:prstGeom>
+                    <a:noFill/>
+                    <a:ln>
+                      <a:noFill/>
+                    </a:ln>
+                  </pic:spPr>
+                </pic:pic>
+              </a:graphicData>
+            </a:graphic>
+          </wp:inline>
+        </w:drawing>
+      </w:r>
+    </w:p>
+    <w:p>
+      <w:pPr>
+        <w:pStyle w:val="ListParagraph"/>
+        <w:numPr>
+          <w:ilvl w:val="0"/>
+          <w:numId w:val="3"/>
+        </w:numPr>
+        <w:shd w:val="clear" w:color="auto" w:fill="FFFFFF"/>
+        <w:spacing w:after="0" w:line="240" w:lineRule="auto"/>
+      </w:pPr>
+      <w:r>
+        <w:rPr>
+          <w:noProof/>
+        </w:rPr>
+        <w:lastRenderedPageBreak/>
+        <w:drawing>
+          <wp:inline distT="0" distB="0" distL="0" distR="0" wp14:anchorId="3A6E60AB" wp14:editId="15EB6B4C">
+            <wp:extent cx="5731510" cy="2351463"/>
+            <wp:effectExtent l="0" t="0" r="2540" b="0"/>
+            <wp:docPr id="19" name="Picture 19" descr="C:\Users\Asus\AppData\Local\Microsoft\Windows\INetCache\Content.MSO\73187D51.tmp"/>
+            <wp:cNvGraphicFramePr>
+              <a:graphicFrameLocks xmlns:a="http://schemas.openxmlformats.org/drawingml/2006/main" noChangeAspect="1"/>
+            </wp:cNvGraphicFramePr>
+            <a:graphic xmlns:a="http://schemas.openxmlformats.org/drawingml/2006/main">
+              <a:graphicData uri="http://schemas.openxmlformats.org/drawingml/2006/picture">
+                <pic:pic xmlns:pic="http://schemas.openxmlformats.org/drawingml/2006/picture">
+                  <pic:nvPicPr>
+                    <pic:cNvPr id="0" name="Picture 37" descr="C:\Users\Asus\AppData\Local\Microsoft\Windows\INetCache\Content.MSO\73187D51.tmp"/>
+                    <pic:cNvPicPr>
+                      <a:picLocks noChangeAspect="1" noChangeArrowheads="1"/>
+                    </pic:cNvPicPr>
+                  </pic:nvPicPr>
+                  <pic:blipFill>
+                    <a:blip r:embed="rId13">
+                      <a:extLst>
+                        <a:ext uri="{28A0092B-C50C-407E-A947-70E740481C1C}">
+                          <a14:useLocalDpi xmlns:a14="http://schemas.microsoft.com/office/drawing/2010/main" val="0"/>
+                        </a:ext>
+                      </a:extLst>
+                    </a:blip>
+                    <a:srcRect/>
+                    <a:stretch>
+                      <a:fillRect/>
+                    </a:stretch>
+                  </pic:blipFill>
+                  <pic:spPr bwMode="auto">
+                    <a:xfrm>
+                      <a:off x="0" y="0"/>
+                      <a:ext cx="5731510" cy="2351463"/>
+                    </a:xfrm>
+                    <a:prstGeom prst="rect">
+                      <a:avLst/>
+                    </a:prstGeom>
+                    <a:noFill/>
+                    <a:ln>
+                      <a:noFill/>
+                    </a:ln>
+                  </pic:spPr>
+                </pic:pic>
+              </a:graphicData>
+            </a:graphic>
+          </wp:inline>
+        </w:drawing>
+      </w:r>
+    </w:p>
+    <w:p>
+      <w:pPr>
+        <w:pStyle w:val="ListParagraph"/>
+        <w:numPr>
+          <w:ilvl w:val="0"/>
+          <w:numId w:val="3"/>
+        </w:numPr>
+        <w:shd w:val="clear" w:color="auto" w:fill="FFFFFF"/>
+        <w:spacing w:after="0" w:line="240" w:lineRule="auto"/>
+      </w:pPr>
+    </w:p>
+    <w:p>
+      <w:pPr>
+        <w:pStyle w:val="ListParagraph"/>
+        <w:shd w:val="clear" w:color="auto" w:fill="FFFFFF"/>
+        <w:spacing w:after="0" w:line="240" w:lineRule="auto"/>
+      </w:pPr>
+    </w:p>
+    <w:p>
+      <w:pPr>
+        <w:shd w:val="clear" w:color="auto" w:fill="FFFFFF"/>
+        <w:spacing w:after="0" w:line="240" w:lineRule="auto"/>
+      </w:pPr>
+      <w:r>
+        <w:rPr>
+          <w:noProof/>
+        </w:rPr>
+        <w:drawing>
+          <wp:inline distT="0" distB="0" distL="0" distR="0" wp14:anchorId="0EB1B7EE" wp14:editId="6A6EFA03">
+            <wp:extent cx="4342368" cy="2849880"/>
+            <wp:effectExtent l="0" t="0" r="0" b="0"/>
+            <wp:docPr id="4" name="Picture 4" descr="C:\Users\Asus\AppData\Local\Microsoft\Windows\INetCache\Content.MSO\C9F399A7.tmp"/>
+            <wp:cNvGraphicFramePr>
+              <a:graphicFrameLocks xmlns:a="http://schemas.openxmlformats.org/drawingml/2006/main" noChangeAspect="1"/>
+            </wp:cNvGraphicFramePr>
+            <a:graphic xmlns:a="http://schemas.openxmlformats.org/drawingml/2006/main">
+              <a:graphicData uri="http://schemas.openxmlformats.org/drawingml/2006/picture">
+                <pic:pic xmlns:pic="http://schemas.openxmlformats.org/drawingml/2006/picture">
+                  <pic:nvPicPr>
+                    <pic:cNvPr id="0" name="Picture 7" descr="C:\Users\Asus\AppData\Local\Microsoft\Windows\INetCache\Content.MSO\C9F399A7.tmp"/>
+                    <pic:cNvPicPr>
+                      <a:picLocks noChangeAspect="1" noChangeArrowheads="1"/>
+                    </pic:cNvPicPr>
+                  </pic:nvPicPr>
+                  <pic:blipFill>
+                    <a:blip r:embed="rId14">
+                      <a:extLst>
+                        <a:ext uri="{28A0092B-C50C-407E-A947-70E740481C1C}">
+                          <a14:useLocalDpi xmlns:a14="http://schemas.microsoft.com/office/drawing/2010/main" val="0"/>
+                        </a:ext>
+                      </a:extLst>
+                    </a:blip>
+                    <a:srcRect/>
+                    <a:stretch>
+                      <a:fillRect/>
+                    </a:stretch>
+                  </pic:blipFill>
+                  <pic:spPr bwMode="auto">
+                    <a:xfrm>
+                      <a:off x="0" y="0"/>
+                      <a:ext cx="4346701" cy="2852724"/>
+                    </a:xfrm>
+                    <a:prstGeom prst="rect">
+                      <a:avLst/>
+                    </a:prstGeom>
+                    <a:noFill/>
+                    <a:ln>
+                      <a:noFill/>
+                    </a:ln>
+                  </pic:spPr>
+                </pic:pic>
+              </a:graphicData>
+            </a:graphic>
+          </wp:inline>
+        </w:drawing>
+      </w:r>
+    </w:p>
+    <w:p>
+      <w:pPr>
+        <w:shd w:val="clear" w:color="auto" w:fill="FFFFFF"/>
+        <w:spacing w:after="0" w:line="240" w:lineRule="auto"/>
+      </w:pPr>
+    </w:p>
+    <w:p>
+      <w:pPr>
+        <w:shd w:val="clear" w:color="auto" w:fill="FFFFFF"/>
+        <w:tabs>
+          <w:tab w:val="left" w:pos="1704"/>
+        </w:tabs>
+        <w:spacing w:after="0" w:line="240" w:lineRule="auto"/>
+      </w:pPr>
+      <w:r>
+        <w:lastRenderedPageBreak/>
+        <w:tab/>
+      </w:r>
+      <w:r>
+        <w:rPr>
+          <w:noProof/>
+        </w:rPr>
+        <w:drawing>
+          <wp:inline distT="0" distB="0" distL="0" distR="0" wp14:anchorId="1C56CBBA" wp14:editId="7B2B1741">
+            <wp:extent cx="5143500" cy="3390900"/>
+            <wp:effectExtent l="0" t="0" r="0" b="0"/>
+            <wp:docPr id="5" name="Picture 5" descr="C:\Users\Asus\AppData\Local\Microsoft\Windows\INetCache\Content.MSO\7AA9D94D.tmp"/>
+            <wp:cNvGraphicFramePr>
+              <a:graphicFrameLocks xmlns:a="http://schemas.openxmlformats.org/drawingml/2006/main" noChangeAspect="1"/>
+            </wp:cNvGraphicFramePr>
+            <a:graphic xmlns:a="http://schemas.openxmlformats.org/drawingml/2006/main">
+              <a:graphicData uri="http://schemas.openxmlformats.org/drawingml/2006/picture">
+                <pic:pic xmlns:pic="http://schemas.openxmlformats.org/drawingml/2006/picture">
+                  <pic:nvPicPr>
+                    <pic:cNvPr id="0" name="Picture 9" descr="C:\Users\Asus\AppData\Local\Microsoft\Windows\INetCache\Content.MSO\7AA9D94D.tmp"/>
+                    <pic:cNvPicPr>
+                      <a:picLocks noChangeAspect="1" noChangeArrowheads="1"/>
+                    </pic:cNvPicPr>
+                  </pic:nvPicPr>
+                  <pic:blipFill>
+                    <a:blip r:embed="rId15">
+                      <a:extLst>
+                        <a:ext uri="{28A0092B-C50C-407E-A947-70E740481C1C}">
+                          <a14:useLocalDpi xmlns:a14="http://schemas.microsoft.com/office/drawing/2010/main" val="0"/>
+                        </a:ext>
+                      </a:extLst>
+                    </a:blip>
+                    <a:srcRect/>
+                    <a:stretch>
+                      <a:fillRect/>
+                    </a:stretch>
+                  </pic:blipFill>
+                  <pic:spPr bwMode="auto">
+                    <a:xfrm>
+                      <a:off x="0" y="0"/>
+                      <a:ext cx="5143500" cy="3390900"/>
+                    </a:xfrm>
+                    <a:prstGeom prst="rect">
+                      <a:avLst/>
+                    </a:prstGeom>
+                    <a:noFill/>
+                    <a:ln>
+                      <a:noFill/>
+                    </a:ln>
+                  </pic:spPr>
+                </pic:pic>
+              </a:graphicData>
+            </a:graphic>
+          </wp:inline>
+        </w:drawing>
+      </w:r>
+    </w:p>
+    <w:p>
+      <w:pPr>
+        <w:shd w:val="clear" w:color="auto" w:fill="FFFFFF"/>
+        <w:tabs>
+          <w:tab w:val="left" w:pos="1704"/>
+        </w:tabs>
+        <w:spacing w:after="0" w:line="240" w:lineRule="auto"/>
+      </w:pPr>
+      <w:r>
+        <w:rPr>
+          <w:noProof/>
+        </w:rPr>
+        <w:drawing>
+          <wp:inline distT="0" distB="0" distL="0" distR="0" wp14:anchorId="2D982EE7" wp14:editId="2D1C0824">
+            <wp:extent cx="5143500" cy="3390900"/>
+            <wp:effectExtent l="0" t="0" r="0" b="0"/>
+            <wp:docPr id="6" name="Picture 6" descr="C:\Users\Asus\AppData\Local\Microsoft\Windows\INetCache\Content.MSO\782985E3.tmp"/>
+            <wp:cNvGraphicFramePr>
+              <a:graphicFrameLocks xmlns:a="http://schemas.openxmlformats.org/drawingml/2006/main" noChangeAspect="1"/>
+            </wp:cNvGraphicFramePr>
+            <a:graphic xmlns:a="http://schemas.openxmlformats.org/drawingml/2006/main">
+              <a:graphicData uri="http://schemas.openxmlformats.org/drawingml/2006/picture">
+                <pic:pic xmlns:pic="http://schemas.openxmlformats.org/drawingml/2006/picture">
+                  <pic:nvPicPr>
+                    <pic:cNvPr id="0" name="Picture 11" descr="C:\Users\Asus\AppData\Local\Microsoft\Windows\INetCache\Content.MSO\782985E3.tmp"/>
+                    <pic:cNvPicPr>
+                      <a:picLocks noChangeAspect="1" noChangeArrowheads="1"/>
+                    </pic:cNvPicPr>
+                  </pic:nvPicPr>
+                  <pic:blipFill>
+                    <a:blip r:embed="rId16">
+                      <a:extLst>
+                        <a:ext uri="{28A0092B-C50C-407E-A947-70E740481C1C}">
+                          <a14:useLocalDpi xmlns:a14="http://schemas.microsoft.com/office/drawing/2010/main" val="0"/>
+                        </a:ext>
+                      </a:extLst>
+                    </a:blip>
+                    <a:srcRect/>
+                    <a:stretch>
+                      <a:fillRect/>
+                    </a:stretch>
+                  </pic:blipFill>
+                  <pic:spPr bwMode="auto">
+                    <a:xfrm>
+                      <a:off x="0" y="0"/>
+                      <a:ext cx="5143500" cy="3390900"/>
+                    </a:xfrm>
+                    <a:prstGeom prst="rect">
+                      <a:avLst/>
+                    </a:prstGeom>
+                    <a:noFill/>
+                    <a:ln>
+                      <a:noFill/>
+                    </a:ln>
+                  </pic:spPr>
+                </pic:pic>
+              </a:graphicData>
+            </a:graphic>
+          </wp:inline>
+        </w:drawing>
+      </w:r>
+    </w:p>
+    <w:p>
+      <w:pPr>
+        <w:shd w:val="clear" w:color="auto" w:fill="FFFFFF"/>
+        <w:tabs>
+          <w:tab w:val="left" w:pos="1704"/>
+        </w:tabs>
+        <w:spacing w:after="0" w:line="240" w:lineRule="auto"/>
+      </w:pPr>
+      <w:r>
+        <w:rPr>
+          <w:noProof/>
+        </w:rPr>
+        <w:lastRenderedPageBreak/>
+        <w:drawing>
+          <wp:inline distT="0" distB="0" distL="0" distR="0" wp14:anchorId="6567F5A7" wp14:editId="110BEDEA">
+            <wp:extent cx="5593080" cy="5387340"/>
+            <wp:effectExtent l="0" t="0" r="0" b="0"/>
+            <wp:docPr id="7" name="Picture 7" descr="C:\Users\Asus\AppData\Local\Microsoft\Windows\INetCache\Content.MSO\EE485CE9.tmp"/>
+            <wp:cNvGraphicFramePr>
+              <a:graphicFrameLocks xmlns:a="http://schemas.openxmlformats.org/drawingml/2006/main" noChangeAspect="1"/>
+            </wp:cNvGraphicFramePr>
+            <a:graphic xmlns:a="http://schemas.openxmlformats.org/drawingml/2006/main">
+              <a:graphicData uri="http://schemas.openxmlformats.org/drawingml/2006/picture">
+                <pic:pic xmlns:pic="http://schemas.openxmlformats.org/drawingml/2006/picture">
+                  <pic:nvPicPr>
+                    <pic:cNvPr id="0" name="Picture 13" descr="C:\Users\Asus\AppData\Local\Microsoft\Windows\INetCache\Content.MSO\EE485CE9.tmp"/>
+                    <pic:cNvPicPr>
+                      <a:picLocks noChangeAspect="1" noChangeArrowheads="1"/>
+                    </pic:cNvPicPr>
+                  </pic:nvPicPr>
+                  <pic:blipFill>
+                    <a:blip r:embed="rId17">
+                      <a:extLst>
+                        <a:ext uri="{28A0092B-C50C-407E-A947-70E740481C1C}">
+                          <a14:useLocalDpi xmlns:a14="http://schemas.microsoft.com/office/drawing/2010/main" val="0"/>
+                        </a:ext>
+                      </a:extLst>
+                    </a:blip>
+                    <a:srcRect/>
+                    <a:stretch>
+                      <a:fillRect/>
+                    </a:stretch>
+                  </pic:blipFill>
+                  <pic:spPr bwMode="auto">
+                    <a:xfrm>
+                      <a:off x="0" y="0"/>
+                      <a:ext cx="5593080" cy="5387340"/>
+                    </a:xfrm>
+                    <a:prstGeom prst="rect">
+                      <a:avLst/>
+                    </a:prstGeom>
+                    <a:noFill/>
+                    <a:ln>
+                      <a:noFill/>
+                    </a:ln>
+                  </pic:spPr>
+                </pic:pic>
+              </a:graphicData>
+            </a:graphic>
+          </wp:inline>
+        </w:drawing>
+      </w:r>
+    </w:p>
+    <w:p>
+      <w:pPr>
+        <w:shd w:val="clear" w:color="auto" w:fill="FFFFFF"/>
+        <w:tabs>
+          <w:tab w:val="left" w:pos="1704"/>
+        </w:tabs>
+        <w:spacing w:after="0" w:line="240" w:lineRule="auto"/>
+      </w:pPr>
+      <w:r>
+        <w:rPr>
+          <w:noProof/>
+        </w:rPr>
+        <w:lastRenderedPageBreak/>
+        <w:drawing>
+          <wp:inline distT="0" distB="0" distL="0" distR="0" wp14:anchorId="143F6A6B" wp14:editId="6718D0FE">
+            <wp:extent cx="5593080" cy="5387340"/>
+            <wp:effectExtent l="0" t="0" r="0" b="0"/>
+            <wp:docPr id="8" name="Picture 8" descr="C:\Users\Asus\AppData\Local\Microsoft\Windows\INetCache\Content.MSO\913A77DF.tmp"/>
+            <wp:cNvGraphicFramePr>
+              <a:graphicFrameLocks xmlns:a="http://schemas.openxmlformats.org/drawingml/2006/main" noChangeAspect="1"/>
+            </wp:cNvGraphicFramePr>
+            <a:graphic xmlns:a="http://schemas.openxmlformats.org/drawingml/2006/main">
+              <a:graphicData uri="http://schemas.openxmlformats.org/drawingml/2006/picture">
+                <pic:pic xmlns:pic="http://schemas.openxmlformats.org/drawingml/2006/picture">
+                  <pic:nvPicPr>
+                    <pic:cNvPr id="0" name="Picture 15" descr="C:\Users\Asus\AppData\Local\Microsoft\Windows\INetCache\Content.MSO\913A77DF.tmp"/>
+                    <pic:cNvPicPr>
+                      <a:picLocks noChangeAspect="1" noChangeArrowheads="1"/>
+                    </pic:cNvPicPr>
+                  </pic:nvPicPr>
+                  <pic:blipFill>
+                    <a:blip r:embed="rId18">
+                      <a:extLst>
+                        <a:ext uri="{28A0092B-C50C-407E-A947-70E740481C1C}">
+                          <a14:useLocalDpi xmlns:a14="http://schemas.microsoft.com/office/drawing/2010/main" val="0"/>
+                        </a:ext>
+                      </a:extLst>
+                    </a:blip>
+                    <a:srcRect/>
+                    <a:stretch>
+                      <a:fillRect/>
+                    </a:stretch>
+                  </pic:blipFill>
+                  <pic:spPr bwMode="auto">
+                    <a:xfrm>
+                      <a:off x="0" y="0"/>
+                      <a:ext cx="5593080" cy="5387340"/>
+                    </a:xfrm>
+                    <a:prstGeom prst="rect">
+                      <a:avLst/>
+                    </a:prstGeom>
+                    <a:noFill/>
+                    <a:ln>
+                      <a:noFill/>
+                    </a:ln>
+                  </pic:spPr>
+                </pic:pic>
+              </a:graphicData>
+            </a:graphic>
+          </wp:inline>
+        </w:drawing>
+      </w:r>
+    </w:p>
+    <w:p>
+      <w:pPr>
+        <w:shd w:val="clear" w:color="auto" w:fill="FFFFFF"/>
+        <w:tabs>
+          <w:tab w:val="left" w:pos="1704"/>
+        </w:tabs>
+        <w:spacing w:after="0" w:line="240" w:lineRule="auto"/>
+      </w:pPr>
+      <w:r>
+        <w:rPr>
+          <w:noProof/>
+        </w:rPr>
+        <w:lastRenderedPageBreak/>
+        <w:drawing>
+          <wp:inline distT="0" distB="0" distL="0" distR="0" wp14:anchorId="3283A433" wp14:editId="01F29E70">
+            <wp:extent cx="4089989" cy="3939540"/>
+            <wp:effectExtent l="0" t="0" r="0" b="3810"/>
+            <wp:docPr id="9" name="Picture 9" descr="C:\Users\Asus\AppData\Local\Microsoft\Windows\INetCache\Content.MSO\248EAC45.tmp"/>
+            <wp:cNvGraphicFramePr>
+              <a:graphicFrameLocks xmlns:a="http://schemas.openxmlformats.org/drawingml/2006/main" noChangeAspect="1"/>
+            </wp:cNvGraphicFramePr>
+            <a:graphic xmlns:a="http://schemas.openxmlformats.org/drawingml/2006/main">
+              <a:graphicData uri="http://schemas.openxmlformats.org/drawingml/2006/picture">
+                <pic:pic xmlns:pic="http://schemas.openxmlformats.org/drawingml/2006/picture">
+                  <pic:nvPicPr>
+                    <pic:cNvPr id="0" name="Picture 17" descr="C:\Users\Asus\AppData\Local\Microsoft\Windows\INetCache\Content.MSO\248EAC45.tmp"/>
+                    <pic:cNvPicPr>
+                      <a:picLocks noChangeAspect="1" noChangeArrowheads="1"/>
+                    </pic:cNvPicPr>
+                  </pic:nvPicPr>
+                  <pic:blipFill>
+                    <a:blip r:embed="rId19">
+                      <a:extLst>
+                        <a:ext uri="{28A0092B-C50C-407E-A947-70E740481C1C}">
+                          <a14:useLocalDpi xmlns:a14="http://schemas.microsoft.com/office/drawing/2010/main" val="0"/>
+                        </a:ext>
+                      </a:extLst>
+                    </a:blip>
+                    <a:srcRect/>
+                    <a:stretch>
+                      <a:fillRect/>
+                    </a:stretch>
+                  </pic:blipFill>
+                  <pic:spPr bwMode="auto">
+                    <a:xfrm>
+                      <a:off x="0" y="0"/>
+                      <a:ext cx="4093332" cy="3942760"/>
+                    </a:xfrm>
+                    <a:prstGeom prst="rect">
+                      <a:avLst/>
+                    </a:prstGeom>
+                    <a:noFill/>
+                    <a:ln>
+                      <a:noFill/>
+                    </a:ln>
+                  </pic:spPr>
+                </pic:pic>
+              </a:graphicData>
+            </a:graphic>
+          </wp:inline>
+        </w:drawing>
+      </w:r>
+    </w:p>
+    <w:p>
+      <w:pPr>
+        <w:shd w:val="clear" w:color="auto" w:fill="FFFFFF"/>
+        <w:tabs>
+          <w:tab w:val="left" w:pos="1704"/>
+        </w:tabs>
+        <w:spacing w:after="0" w:line="240" w:lineRule="auto"/>
+      </w:pPr>
+      <w:r>
+        <w:rPr>
+          <w:noProof/>
+        </w:rPr>
+        <w:drawing>
+          <wp:inline distT="0" distB="0" distL="0" distR="0" wp14:anchorId="2B41E50B" wp14:editId="0C1F86D0">
+            <wp:extent cx="5731510" cy="781075"/>
+            <wp:effectExtent l="0" t="0" r="2540" b="0"/>
+            <wp:docPr id="10" name="Picture 10" descr="C:\Users\Asus\AppData\Local\Microsoft\Windows\INetCache\Content.MSO\4A49EB9B.tmp"/>
+            <wp:cNvGraphicFramePr>
+              <a:graphicFrameLocks xmlns:a="http://schemas.openxmlformats.org/drawingml/2006/main" noChangeAspect="1"/>
+            </wp:cNvGraphicFramePr>
+            <a:graphic xmlns:a="http://schemas.openxmlformats.org/drawingml/2006/main">
+              <a:graphicData uri="http://schemas.openxmlformats.org/drawingml/2006/picture">
+                <pic:pic xmlns:pic="http://schemas.openxmlformats.org/drawingml/2006/picture">
+                  <pic:nvPicPr>
+                    <pic:cNvPr id="0" name="Picture 19" descr="C:\Users\Asus\AppData\Local\Microsoft\Windows\INetCache\Content.MSO\4A49EB9B.tmp"/>
+                    <pic:cNvPicPr>
+                      <a:picLocks noChangeAspect="1" noChangeArrowheads="1"/>
+                    </pic:cNvPicPr>
+                  </pic:nvPicPr>
+                  <pic:blipFill>
+                    <a:blip r:embed="rId20">
+                      <a:extLst>
+                        <a:ext uri="{28A0092B-C50C-407E-A947-70E740481C1C}">
+                          <a14:useLocalDpi xmlns:a14="http://schemas.microsoft.com/office/drawing/2010/main" val="0"/>
+                        </a:ext>
+                      </a:extLst>
+                    </a:blip>
+                    <a:srcRect/>
+                    <a:stretch>
+                      <a:fillRect/>
+                    </a:stretch>
+                  </pic:blipFill>
+                  <pic:spPr bwMode="auto">
+                    <a:xfrm>
+                      <a:off x="0" y="0"/>
+                      <a:ext cx="5731510" cy="781075"/>
+                    </a:xfrm>
+                    <a:prstGeom prst="rect">
+                      <a:avLst/>
+                    </a:prstGeom>
+                    <a:noFill/>
+                    <a:ln>
+                      <a:noFill/>
+                    </a:ln>
+                  </pic:spPr>
+                </pic:pic>
+              </a:graphicData>
+            </a:graphic>
+          </wp:inline>
+        </w:drawing>
+      </w:r>
+    </w:p>
+    <w:p>
+      <w:pPr>
+        <w:shd w:val="clear" w:color="auto" w:fill="FFFFFF"/>
+        <w:tabs>
+          <w:tab w:val="left" w:pos="1704"/>
+        </w:tabs>
+        <w:spacing w:after="0" w:line="240" w:lineRule="auto"/>
+      </w:pPr>
+      <w:r>
+        <w:rPr>
+          <w:noProof/>
+        </w:rPr>
+        <w:drawing>
+          <wp:inline distT="0" distB="0" distL="0" distR="0" wp14:anchorId="3245ADB3" wp14:editId="40D23B7C">
+            <wp:extent cx="5731510" cy="1096629"/>
+            <wp:effectExtent l="0" t="0" r="2540" b="8890"/>
+            <wp:docPr id="11" name="Picture 11" descr="C:\Users\Asus\AppData\Local\Microsoft\Windows\INetCache\Content.MSO\1279A361.tmp"/>
+            <wp:cNvGraphicFramePr>
+              <a:graphicFrameLocks xmlns:a="http://schemas.openxmlformats.org/drawingml/2006/main" noChangeAspect="1"/>
+            </wp:cNvGraphicFramePr>
+            <a:graphic xmlns:a="http://schemas.openxmlformats.org/drawingml/2006/main">
+              <a:graphicData uri="http://schemas.openxmlformats.org/drawingml/2006/picture">
+                <pic:pic xmlns:pic="http://schemas.openxmlformats.org/drawingml/2006/picture">
+                  <pic:nvPicPr>
+                    <pic:cNvPr id="0" name="Picture 21" descr="C:\Users\Asus\AppData\Local\Microsoft\Windows\INetCache\Content.MSO\1279A361.tmp"/>
+                    <pic:cNvPicPr>
+                      <a:picLocks noChangeAspect="1" noChangeArrowheads="1"/>
+                    </pic:cNvPicPr>
+                  </pic:nvPicPr>
+                  <pic:blipFill>
+                    <a:blip r:embed="rId21">
+                      <a:extLst>
+                        <a:ext uri="{28A0092B-C50C-407E-A947-70E740481C1C}">
+                          <a14:useLocalDpi xmlns:a14="http://schemas.microsoft.com/office/drawing/2010/main" val="0"/>
+                        </a:ext>
+                      </a:extLst>
+                    </a:blip>
+                    <a:srcRect/>
+                    <a:stretch>
+                      <a:fillRect/>
+                    </a:stretch>
+                  </pic:blipFill>
+                  <pic:spPr bwMode="auto">
+                    <a:xfrm>
+                      <a:off x="0" y="0"/>
+                      <a:ext cx="5731510" cy="1096629"/>
+                    </a:xfrm>
+                    <a:prstGeom prst="rect">
+                      <a:avLst/>
+                    </a:prstGeom>
+                    <a:noFill/>
+                    <a:ln>
+                      <a:noFill/>
+                    </a:ln>
+                  </pic:spPr>
+                </pic:pic>
+              </a:graphicData>
+            </a:graphic>
+          </wp:inline>
+        </w:drawing>
+      </w:r>
+    </w:p>
+    <w:p>
+      <w:pPr>
+        <w:shd w:val="clear" w:color="auto" w:fill="FFFFFF"/>
+        <w:tabs>
+          <w:tab w:val="left" w:pos="1704"/>
+        </w:tabs>
+        <w:spacing w:after="0" w:line="240" w:lineRule="auto"/>
+      </w:pPr>
+      <w:r>
+        <w:rPr>
+          <w:noProof/>
+        </w:rPr>
+        <w:drawing>
+          <wp:inline distT="0" distB="0" distL="0" distR="0" wp14:anchorId="3143F846" wp14:editId="2B0840DC">
+            <wp:extent cx="5731510" cy="1096629"/>
+            <wp:effectExtent l="0" t="0" r="2540" b="8890"/>
+            <wp:docPr id="12" name="Picture 12" descr="C:\Users\Asus\AppData\Local\Microsoft\Windows\INetCache\Content.MSO\5D551D17.tmp"/>
+            <wp:cNvGraphicFramePr>
+              <a:graphicFrameLocks xmlns:a="http://schemas.openxmlformats.org/drawingml/2006/main" noChangeAspect="1"/>
+            </wp:cNvGraphicFramePr>
+            <a:graphic xmlns:a="http://schemas.openxmlformats.org/drawingml/2006/main">
+              <a:graphicData uri="http://schemas.openxmlformats.org/drawingml/2006/picture">
+                <pic:pic xmlns:pic="http://schemas.openxmlformats.org/drawingml/2006/picture">
+                  <pic:nvPicPr>
+                    <pic:cNvPr id="0" name="Picture 23" descr="C:\Users\Asus\AppData\Local\Microsoft\Windows\INetCache\Content.MSO\5D551D17.tmp"/>
+                    <pic:cNvPicPr>
+                      <a:picLocks noChangeAspect="1" noChangeArrowheads="1"/>
+                    </pic:cNvPicPr>
+                  </pic:nvPicPr>
+                  <pic:blipFill>
+                    <a:blip r:embed="rId22">
+                      <a:extLst>
+                        <a:ext uri="{28A0092B-C50C-407E-A947-70E740481C1C}">
+                          <a14:useLocalDpi xmlns:a14="http://schemas.microsoft.com/office/drawing/2010/main" val="0"/>
+                        </a:ext>
+                      </a:extLst>
+                    </a:blip>
+                    <a:srcRect/>
+                    <a:stretch>
+                      <a:fillRect/>
+                    </a:stretch>
+                  </pic:blipFill>
+                  <pic:spPr bwMode="auto">
+                    <a:xfrm>
+                      <a:off x="0" y="0"/>
+                      <a:ext cx="5731510" cy="1096629"/>
+                    </a:xfrm>
+                    <a:prstGeom prst="rect">
+                      <a:avLst/>
+                    </a:prstGeom>
+                    <a:noFill/>
+                    <a:ln>
+                      <a:noFill/>
+                    </a:ln>
+                  </pic:spPr>
+                </pic:pic>
+              </a:graphicData>
+            </a:graphic>
+          </wp:inline>
+        </w:drawing>
+      </w:r>
+    </w:p>
+    <w:p>
+      <w:pPr>
+        <w:shd w:val="clear" w:color="auto" w:fill="FFFFFF"/>
+        <w:tabs>
+          <w:tab w:val="left" w:pos="1704"/>
+        </w:tabs>
+        <w:spacing w:after="0" w:line="240" w:lineRule="auto"/>
+      </w:pPr>
+      <w:r>
+        <w:rPr>
+          <w:noProof/>
+        </w:rPr>
+        <w:lastRenderedPageBreak/>
+        <w:drawing>
+          <wp:inline distT="0" distB="0" distL="0" distR="0" wp14:anchorId="68E0364B" wp14:editId="434D46A2">
+            <wp:extent cx="5143500" cy="3390900"/>
+            <wp:effectExtent l="0" t="0" r="0" b="0"/>
+            <wp:docPr id="13" name="Picture 13" descr="C:\Users\Asus\AppData\Local\Microsoft\Windows\INetCache\Content.MSO\A1C5DE3D.tmp"/>
+            <wp:cNvGraphicFramePr>
+              <a:graphicFrameLocks xmlns:a="http://schemas.openxmlformats.org/drawingml/2006/main" noChangeAspect="1"/>
+            </wp:cNvGraphicFramePr>
+            <a:graphic xmlns:a="http://schemas.openxmlformats.org/drawingml/2006/main">
+              <a:graphicData uri="http://schemas.openxmlformats.org/drawingml/2006/picture">
+                <pic:pic xmlns:pic="http://schemas.openxmlformats.org/drawingml/2006/picture">
+                  <pic:nvPicPr>
+                    <pic:cNvPr id="0" name="Picture 25" descr="C:\Users\Asus\AppData\Local\Microsoft\Windows\INetCache\Content.MSO\A1C5DE3D.tmp"/>
+                    <pic:cNvPicPr>
+                      <a:picLocks noChangeAspect="1" noChangeArrowheads="1"/>
+                    </pic:cNvPicPr>
+                  </pic:nvPicPr>
+                  <pic:blipFill>
+                    <a:blip r:embed="rId23">
+                      <a:extLst>
+                        <a:ext uri="{28A0092B-C50C-407E-A947-70E740481C1C}">
+                          <a14:useLocalDpi xmlns:a14="http://schemas.microsoft.com/office/drawing/2010/main" val="0"/>
+                        </a:ext>
+                      </a:extLst>
+                    </a:blip>
+                    <a:srcRect/>
+                    <a:stretch>
+                      <a:fillRect/>
+                    </a:stretch>
+                  </pic:blipFill>
+                  <pic:spPr bwMode="auto">
+                    <a:xfrm>
+                      <a:off x="0" y="0"/>
+                      <a:ext cx="5143500" cy="3390900"/>
+                    </a:xfrm>
+                    <a:prstGeom prst="rect">
+                      <a:avLst/>
+                    </a:prstGeom>
+                    <a:noFill/>
+                    <a:ln>
+                      <a:noFill/>
+                    </a:ln>
+                  </pic:spPr>
+                </pic:pic>
+              </a:graphicData>
+            </a:graphic>
+          </wp:inline>
+        </w:drawing>
+      </w:r>
+    </w:p>
+    <w:p>
+      <w:pPr>
+        <w:shd w:val="clear" w:color="auto" w:fill="FFFFFF"/>
+        <w:tabs>
+          <w:tab w:val="left" w:pos="1704"/>
+        </w:tabs>
+        <w:spacing w:after="0" w:line="240" w:lineRule="auto"/>
+      </w:pPr>
+      <w:r>
+        <w:rPr>
+          <w:noProof/>
+        </w:rPr>
+        <w:drawing>
+          <wp:inline distT="0" distB="0" distL="0" distR="0" wp14:anchorId="5B00699A" wp14:editId="46FABD9E">
+            <wp:extent cx="5143500" cy="3390900"/>
+            <wp:effectExtent l="0" t="0" r="0" b="0"/>
+            <wp:docPr id="14" name="Picture 14" descr="C:\Users\Asus\AppData\Local\Microsoft\Windows\INetCache\Content.MSO\FFEF0853.tmp"/>
+            <wp:cNvGraphicFramePr>
+              <a:graphicFrameLocks xmlns:a="http://schemas.openxmlformats.org/drawingml/2006/main" noChangeAspect="1"/>
+            </wp:cNvGraphicFramePr>
+            <a:graphic xmlns:a="http://schemas.openxmlformats.org/drawingml/2006/main">
+              <a:graphicData uri="http://schemas.openxmlformats.org/drawingml/2006/picture">
+                <pic:pic xmlns:pic="http://schemas.openxmlformats.org/drawingml/2006/picture">
+                  <pic:nvPicPr>
+                    <pic:cNvPr id="0" name="Picture 27" descr="C:\Users\Asus\AppData\Local\Microsoft\Windows\INetCache\Content.MSO\FFEF0853.tmp"/>
+                    <pic:cNvPicPr>
+                      <a:picLocks noChangeAspect="1" noChangeArrowheads="1"/>
+                    </pic:cNvPicPr>
+                  </pic:nvPicPr>
+                  <pic:blipFill>
+                    <a:blip r:embed="rId24">
+                      <a:extLst>
+                        <a:ext uri="{28A0092B-C50C-407E-A947-70E740481C1C}">
+                          <a14:useLocalDpi xmlns:a14="http://schemas.microsoft.com/office/drawing/2010/main" val="0"/>
+                        </a:ext>
+                      </a:extLst>
+                    </a:blip>
+                    <a:srcRect/>
+                    <a:stretch>
+                      <a:fillRect/>
+                    </a:stretch>
+                  </pic:blipFill>
+                  <pic:spPr bwMode="auto">
+                    <a:xfrm>
+                      <a:off x="0" y="0"/>
+                      <a:ext cx="5143500" cy="3390900"/>
+                    </a:xfrm>
+                    <a:prstGeom prst="rect">
+                      <a:avLst/>
+                    </a:prstGeom>
+                    <a:noFill/>
+                    <a:ln>
+                      <a:noFill/>
+                    </a:ln>
+                  </pic:spPr>
+                </pic:pic>
+              </a:graphicData>
+            </a:graphic>
+          </wp:inline>
+        </w:drawing>
+      </w:r>
+    </w:p>
+    <w:p>
+      <w:pPr>
+        <w:shd w:val="clear" w:color="auto" w:fill="FFFFFF"/>
+        <w:tabs>
+          <w:tab w:val="left" w:pos="1704"/>
+        </w:tabs>
+        <w:spacing w:after="0" w:line="240" w:lineRule="auto"/>
+      </w:pPr>
+      <w:r>
+        <w:rPr>
+          <w:noProof/>
+        </w:rPr>
+        <w:lastRenderedPageBreak/>
+        <w:drawing>
+          <wp:inline distT="0" distB="0" distL="0" distR="0" wp14:anchorId="1944AFDA" wp14:editId="3309A374">
+            <wp:extent cx="5143500" cy="3390900"/>
+            <wp:effectExtent l="0" t="0" r="0" b="0"/>
+            <wp:docPr id="15" name="Picture 15" descr="C:\Users\Asus\AppData\Local\Microsoft\Windows\INetCache\Content.MSO\230BB8D9.tmp"/>
+            <wp:cNvGraphicFramePr>
+              <a:graphicFrameLocks xmlns:a="http://schemas.openxmlformats.org/drawingml/2006/main" noChangeAspect="1"/>
+            </wp:cNvGraphicFramePr>
+            <a:graphic xmlns:a="http://schemas.openxmlformats.org/drawingml/2006/main">
+              <a:graphicData uri="http://schemas.openxmlformats.org/drawingml/2006/picture">
+                <pic:pic xmlns:pic="http://schemas.openxmlformats.org/drawingml/2006/picture">
+                  <pic:nvPicPr>
+                    <pic:cNvPr id="0" name="Picture 29" descr="C:\Users\Asus\AppData\Local\Microsoft\Windows\INetCache\Content.MSO\230BB8D9.tmp"/>
+                    <pic:cNvPicPr>
+                      <a:picLocks noChangeAspect="1" noChangeArrowheads="1"/>
+                    </pic:cNvPicPr>
+                  </pic:nvPicPr>
+                  <pic:blipFill>
+                    <a:blip r:embed="rId25">
+                      <a:extLst>
+                        <a:ext uri="{28A0092B-C50C-407E-A947-70E740481C1C}">
+                          <a14:useLocalDpi xmlns:a14="http://schemas.microsoft.com/office/drawing/2010/main" val="0"/>
+                        </a:ext>
+                      </a:extLst>
+                    </a:blip>
+                    <a:srcRect/>
+                    <a:stretch>
+                      <a:fillRect/>
+                    </a:stretch>
+                  </pic:blipFill>
+                  <pic:spPr bwMode="auto">
+                    <a:xfrm>
+                      <a:off x="0" y="0"/>
+                      <a:ext cx="5143500" cy="3390900"/>
+                    </a:xfrm>
+                    <a:prstGeom prst="rect">
+                      <a:avLst/>
+                    </a:prstGeom>
+                    <a:noFill/>
+                    <a:ln>
+                      <a:noFill/>
+                    </a:ln>
+                  </pic:spPr>
+                </pic:pic>
+              </a:graphicData>
+            </a:graphic>
+          </wp:inline>
+        </w:drawing>
+      </w:r>
+    </w:p>
+    <w:p>
+      <w:pPr>
+        <w:shd w:val="clear" w:color="auto" w:fill="FFFFFF"/>
+        <w:tabs>
+          <w:tab w:val="left" w:pos="1704"/>
+        </w:tabs>
+        <w:spacing w:after="0" w:line="240" w:lineRule="auto"/>
+      </w:pPr>
+      <w:r>
+        <w:rPr>
+          <w:noProof/>
+        </w:rPr>
+        <w:lastRenderedPageBreak/>
+        <w:drawing>
+          <wp:inline distT="0" distB="0" distL="0" distR="0" wp14:anchorId="1AF2E73D" wp14:editId="7C74C634">
+            <wp:extent cx="5731510" cy="6015210"/>
+            <wp:effectExtent l="0" t="0" r="2540" b="5080"/>
+            <wp:docPr id="16" name="Picture 16" descr="C:\Users\Asus\AppData\Local\Microsoft\Windows\INetCache\Content.MSO\47BC694F.tmp"/>
+            <wp:cNvGraphicFramePr>
+              <a:graphicFrameLocks xmlns:a="http://schemas.openxmlformats.org/drawingml/2006/main" noChangeAspect="1"/>
+            </wp:cNvGraphicFramePr>
+            <a:graphic xmlns:a="http://schemas.openxmlformats.org/drawingml/2006/main">
+              <a:graphicData uri="http://schemas.openxmlformats.org/drawingml/2006/picture">
+                <pic:pic xmlns:pic="http://schemas.openxmlformats.org/drawingml/2006/picture">
+                  <pic:nvPicPr>
+                    <pic:cNvPr id="0" name="Picture 31" descr="C:\Users\Asus\AppData\Local\Microsoft\Windows\INetCache\Content.MSO\47BC694F.tmp"/>
+                    <pic:cNvPicPr>
+                      <a:picLocks noChangeAspect="1" noChangeArrowheads="1"/>
+                    </pic:cNvPicPr>
+                  </pic:nvPicPr>
+                  <pic:blipFill>
+                    <a:blip r:embed="rId26">
+                      <a:extLst>
+                        <a:ext uri="{28A0092B-C50C-407E-A947-70E740481C1C}">
+                          <a14:useLocalDpi xmlns:a14="http://schemas.microsoft.com/office/drawing/2010/main" val="0"/>
+                        </a:ext>
+                      </a:extLst>
+                    </a:blip>
+                    <a:srcRect/>
+                    <a:stretch>
+                      <a:fillRect/>
+                    </a:stretch>
+                  </pic:blipFill>
+                  <pic:spPr bwMode="auto">
+                    <a:xfrm>
+                      <a:off x="0" y="0"/>
+                      <a:ext cx="5731510" cy="6015210"/>
+                    </a:xfrm>
+                    <a:prstGeom prst="rect">
+                      <a:avLst/>
+                    </a:prstGeom>
+                    <a:noFill/>
+                    <a:ln>
+                      <a:noFill/>
+                    </a:ln>
+                  </pic:spPr>
+                </pic:pic>
+              </a:graphicData>
+            </a:graphic>
+          </wp:inline>
+        </w:drawing>
+      </w:r>
+    </w:p>
+    <w:p>
+      <w:pPr>
+        <w:shd w:val="clear" w:color="auto" w:fill="FFFFFF"/>
+        <w:tabs>
+          <w:tab w:val="left" w:pos="1704"/>
+        </w:tabs>
+        <w:spacing w:after="0" w:line="240" w:lineRule="auto"/>
+      </w:pPr>
+      <w:r>
+        <w:rPr>
+          <w:noProof/>
+        </w:rPr>
+        <w:lastRenderedPageBreak/>
+        <w:drawing>
+          <wp:inline distT="0" distB="0" distL="0" distR="0" wp14:anchorId="2B177390" wp14:editId="4A134A29">
+            <wp:extent cx="4838700" cy="3352800"/>
+            <wp:effectExtent l="0" t="0" r="0" b="0"/>
+            <wp:docPr id="17" name="Picture 17" descr="C:\Users\Asus\AppData\Local\Microsoft\Windows\INetCache\Content.MSO\339B4F35.tmp"/>
+            <wp:cNvGraphicFramePr>
+              <a:graphicFrameLocks xmlns:a="http://schemas.openxmlformats.org/drawingml/2006/main" noChangeAspect="1"/>
+            </wp:cNvGraphicFramePr>
+            <a:graphic xmlns:a="http://schemas.openxmlformats.org/drawingml/2006/main">
+              <a:graphicData uri="http://schemas.openxmlformats.org/drawingml/2006/picture">
+                <pic:pic xmlns:pic="http://schemas.openxmlformats.org/drawingml/2006/picture">
+                  <pic:nvPicPr>
+                    <pic:cNvPr id="0" name="Picture 33" descr="C:\Users\Asus\AppData\Local\Microsoft\Windows\INetCache\Content.MSO\339B4F35.tmp"/>
+                    <pic:cNvPicPr>
+                      <a:picLocks noChangeAspect="1" noChangeArrowheads="1"/>
+                    </pic:cNvPicPr>
+                  </pic:nvPicPr>
+                  <pic:blipFill>
+                    <a:blip r:embed="rId27">
+                      <a:extLst>
+                        <a:ext uri="{28A0092B-C50C-407E-A947-70E740481C1C}">
+                          <a14:useLocalDpi xmlns:a14="http://schemas.microsoft.com/office/drawing/2010/main" val="0"/>
+                        </a:ext>
+                      </a:extLst>
+                    </a:blip>
+                    <a:srcRect/>
+                    <a:stretch>
+                      <a:fillRect/>
+                    </a:stretch>
+                  </pic:blipFill>
+                  <pic:spPr bwMode="auto">
+                    <a:xfrm>
+                      <a:off x="0" y="0"/>
+                      <a:ext cx="4838700" cy="3352800"/>
+                    </a:xfrm>
+                    <a:prstGeom prst="rect">
+                      <a:avLst/>
+                    </a:prstGeom>
+                    <a:noFill/>
+                    <a:ln>
+                      <a:noFill/>
+                    </a:ln>
+                  </pic:spPr>
+                </pic:pic>
+              </a:graphicData>
+            </a:graphic>
+          </wp:inline>
+        </w:drawing>
+      </w:r>
     </w:p>
     <w:p>
       <w:pPr>
@@ -180,12 +1652,7 @@
     </w:p>
     <w:p>
       <w:r>
-        <w:t xml:space="preserve">GLM </w:t>
-      </w:r>
-    </w:p>
-    <w:p>
-      <w:r>
-        <w:t>Regularization method? Lasso</w:t>
+        <w:t>Random Tr</w:t>
       </w:r>
     </w:p>
     <w:p>

</xml_diff>

<commit_message>
Update Slides (70%) and Report (40%)
</commit_message>
<xml_diff>
--- a/Holmusk Assignment Report Draft.docx
+++ b/Holmusk Assignment Report Draft.docx
@@ -31,10 +31,16 @@
       <w:r>
         <w:t xml:space="preserve">Data </w:t>
       </w:r>
-      <w:r>
-        <w:t>–</w:t>
-      </w:r>
-    </w:p>
+      <w:proofErr w:type="spellStart"/>
+      <w:r>
+        <w:t>Preprocessing</w:t>
+      </w:r>
+      <w:proofErr w:type="spellEnd"/>
+      <w:r>
+        <w:t xml:space="preserve"> &amp; Feature Engineering </w:t>
+      </w:r>
+    </w:p>
+    <w:p/>
     <w:p>
       <w:pPr>
         <w:pStyle w:val="Heading2"/>
@@ -50,13 +56,15 @@
     </w:p>
     <w:p>
       <w:r>
-        <w:t xml:space="preserve">Repeated Patient IDs – Handling strategy? </w:t>
-      </w:r>
-      <w:r>
-        <w:sym w:font="Wingdings" w:char="F0E0"/>
-      </w:r>
-      <w:r>
-        <w:t xml:space="preserve"> Remove all? </w:t>
+        <w:t xml:space="preserve">Before </w:t>
+      </w:r>
+    </w:p>
+    <w:p>
+      <w:pPr>
+        <w:pStyle w:val="Heading2"/>
+      </w:pPr>
+      <w:r>
+        <w:t xml:space="preserve">Feature Engineering </w:t>
       </w:r>
     </w:p>
     <w:p>
@@ -92,9 +100,9 @@
           <w:noProof/>
         </w:rPr>
         <w:drawing>
-          <wp:inline distT="0" distB="0" distL="0" distR="0" wp14:anchorId="00D1D02E" wp14:editId="06E017B4">
-            <wp:extent cx="5082540" cy="3528060"/>
-            <wp:effectExtent l="0" t="0" r="0" b="0"/>
+          <wp:inline distT="0" distB="0" distL="0" distR="0" wp14:anchorId="00D1D02E" wp14:editId="23E87D72">
+            <wp:extent cx="2590668" cy="1798320"/>
+            <wp:effectExtent l="0" t="0" r="635" b="0"/>
             <wp:docPr id="1" name="Picture 1" descr="C:\Users\Asus\AppData\Local\Microsoft\Windows\INetCache\Content.MSO\2CC78555.tmp"/>
             <wp:cNvGraphicFramePr>
               <a:graphicFrameLocks xmlns:a="http://schemas.openxmlformats.org/drawingml/2006/main" noChangeAspect="1"/>
@@ -124,7 +132,7 @@
                   <pic:spPr bwMode="auto">
                     <a:xfrm>
                       <a:off x="0" y="0"/>
-                      <a:ext cx="5082540" cy="3528060"/>
+                      <a:ext cx="2600703" cy="1805286"/>
                     </a:xfrm>
                     <a:prstGeom prst="rect">
                       <a:avLst/>
@@ -158,50 +166,6 @@
     <w:p>
       <w:pPr>
         <w:pStyle w:val="ListParagraph"/>
-        <w:numPr>
-          <w:ilvl w:val="0"/>
-          <w:numId w:val="3"/>
-        </w:numPr>
-        <w:shd w:val="clear" w:color="auto" w:fill="FFFFFF"/>
-        <w:spacing w:after="0" w:line="240" w:lineRule="auto"/>
-      </w:pPr>
-      <w:r>
-        <w:t>Distribution between races</w:t>
-      </w:r>
-    </w:p>
-    <w:p>
-      <w:pPr>
-        <w:pStyle w:val="ListParagraph"/>
-        <w:numPr>
-          <w:ilvl w:val="0"/>
-          <w:numId w:val="3"/>
-        </w:numPr>
-        <w:shd w:val="clear" w:color="auto" w:fill="FFFFFF"/>
-        <w:spacing w:after="0" w:line="240" w:lineRule="auto"/>
-      </w:pPr>
-      <w:r>
-        <w:t>Distribution between age</w:t>
-      </w:r>
-    </w:p>
-    <w:p>
-      <w:pPr>
-        <w:pStyle w:val="ListParagraph"/>
-        <w:numPr>
-          <w:ilvl w:val="0"/>
-          <w:numId w:val="3"/>
-        </w:numPr>
-        <w:shd w:val="clear" w:color="auto" w:fill="FFFFFF"/>
-        <w:spacing w:after="0" w:line="240" w:lineRule="auto"/>
-      </w:pPr>
-      <w:r>
-        <w:t xml:space="preserve">Distribution between </w:t>
-      </w:r>
-      <w:r>
-        <w:t>BMI</w:t>
-      </w:r>
-    </w:p>
-    <w:p>
-      <w:pPr>
         <w:shd w:val="clear" w:color="auto" w:fill="FFFFFF"/>
         <w:spacing w:after="0" w:line="240" w:lineRule="auto"/>
       </w:pPr>
@@ -209,12 +173,11 @@
         <w:rPr>
           <w:noProof/>
         </w:rPr>
-        <w:lastRenderedPageBreak/>
         <w:drawing>
-          <wp:inline distT="0" distB="0" distL="0" distR="0" wp14:anchorId="39ADF1D0" wp14:editId="72C2043C">
-            <wp:extent cx="4838700" cy="3528060"/>
-            <wp:effectExtent l="0" t="0" r="0" b="0"/>
-            <wp:docPr id="21" name="Picture 21" descr="C:\Users\Asus\AppData\Local\Microsoft\Windows\INetCache\Content.MSO\24D6DF2D.tmp"/>
+          <wp:inline distT="0" distB="0" distL="0" distR="0" wp14:anchorId="3A4EC92F" wp14:editId="7B88DC93">
+            <wp:extent cx="2627630" cy="1724504"/>
+            <wp:effectExtent l="0" t="0" r="1270" b="9525"/>
+            <wp:docPr id="4" name="Picture 4" descr="C:\Users\Asus\AppData\Local\Microsoft\Windows\INetCache\Content.MSO\C9F399A7.tmp"/>
             <wp:cNvGraphicFramePr>
               <a:graphicFrameLocks xmlns:a="http://schemas.openxmlformats.org/drawingml/2006/main" noChangeAspect="1"/>
             </wp:cNvGraphicFramePr>
@@ -222,7 +185,7 @@
               <a:graphicData uri="http://schemas.openxmlformats.org/drawingml/2006/picture">
                 <pic:pic xmlns:pic="http://schemas.openxmlformats.org/drawingml/2006/picture">
                   <pic:nvPicPr>
-                    <pic:cNvPr id="0" name="Picture 41" descr="C:\Users\Asus\AppData\Local\Microsoft\Windows\INetCache\Content.MSO\24D6DF2D.tmp"/>
+                    <pic:cNvPr id="0" name="Picture 7" descr="C:\Users\Asus\AppData\Local\Microsoft\Windows\INetCache\Content.MSO\C9F399A7.tmp"/>
                     <pic:cNvPicPr>
                       <a:picLocks noChangeAspect="1" noChangeArrowheads="1"/>
                     </pic:cNvPicPr>
@@ -243,7 +206,7 @@
                   <pic:spPr bwMode="auto">
                     <a:xfrm>
                       <a:off x="0" y="0"/>
-                      <a:ext cx="4838700" cy="3528060"/>
+                      <a:ext cx="2678446" cy="1757854"/>
                     </a:xfrm>
                     <a:prstGeom prst="rect">
                       <a:avLst/>
@@ -259,49 +222,15 @@
           </wp:inline>
         </w:drawing>
       </w:r>
-    </w:p>
-    <w:p>
-      <w:pPr>
-        <w:pStyle w:val="ListParagraph"/>
-        <w:numPr>
-          <w:ilvl w:val="0"/>
-          <w:numId w:val="3"/>
-        </w:numPr>
-        <w:shd w:val="clear" w:color="auto" w:fill="FFFFFF"/>
-        <w:spacing w:after="0" w:line="240" w:lineRule="auto"/>
-      </w:pPr>
-      <w:r>
-        <w:t>Distribution of lab tests</w:t>
-      </w:r>
-    </w:p>
-    <w:p>
-      <w:pPr>
-        <w:pStyle w:val="ListParagraph"/>
-        <w:numPr>
-          <w:ilvl w:val="0"/>
-          <w:numId w:val="3"/>
-        </w:numPr>
-        <w:shd w:val="clear" w:color="auto" w:fill="FFFFFF"/>
-        <w:spacing w:after="0" w:line="240" w:lineRule="auto"/>
-      </w:pPr>
-      <w:r>
-        <w:t xml:space="preserve">Distribution of medical history availability </w:t>
-      </w:r>
-    </w:p>
-    <w:p>
-      <w:pPr>
-        <w:shd w:val="clear" w:color="auto" w:fill="FFFFFF"/>
-        <w:spacing w:after="0" w:line="240" w:lineRule="auto"/>
-      </w:pPr>
       <w:r>
         <w:rPr>
           <w:noProof/>
         </w:rPr>
         <w:drawing>
-          <wp:inline distT="0" distB="0" distL="0" distR="0" wp14:anchorId="70074483" wp14:editId="12A74026">
-            <wp:extent cx="4762500" cy="3543300"/>
-            <wp:effectExtent l="0" t="0" r="0" b="0"/>
-            <wp:docPr id="23" name="Picture 23" descr="C:\Users\Asus\AppData\Local\Microsoft\Windows\INetCache\Content.MSO\98F5D0C9.tmp"/>
+          <wp:inline distT="0" distB="0" distL="0" distR="0" wp14:anchorId="7CBBA570" wp14:editId="45C6B7CB">
+            <wp:extent cx="2583180" cy="1702986"/>
+            <wp:effectExtent l="0" t="0" r="7620" b="0"/>
+            <wp:docPr id="5" name="Picture 5" descr="C:\Users\Asus\AppData\Local\Microsoft\Windows\INetCache\Content.MSO\7AA9D94D.tmp"/>
             <wp:cNvGraphicFramePr>
               <a:graphicFrameLocks xmlns:a="http://schemas.openxmlformats.org/drawingml/2006/main" noChangeAspect="1"/>
             </wp:cNvGraphicFramePr>
@@ -309,7 +238,7 @@
               <a:graphicData uri="http://schemas.openxmlformats.org/drawingml/2006/picture">
                 <pic:pic xmlns:pic="http://schemas.openxmlformats.org/drawingml/2006/picture">
                   <pic:nvPicPr>
-                    <pic:cNvPr id="0" name="Picture 45" descr="C:\Users\Asus\AppData\Local\Microsoft\Windows\INetCache\Content.MSO\98F5D0C9.tmp"/>
+                    <pic:cNvPr id="0" name="Picture 9" descr="C:\Users\Asus\AppData\Local\Microsoft\Windows\INetCache\Content.MSO\7AA9D94D.tmp"/>
                     <pic:cNvPicPr>
                       <a:picLocks noChangeAspect="1" noChangeArrowheads="1"/>
                     </pic:cNvPicPr>
@@ -330,7 +259,7 @@
                   <pic:spPr bwMode="auto">
                     <a:xfrm>
                       <a:off x="0" y="0"/>
-                      <a:ext cx="4762500" cy="3543300"/>
+                      <a:ext cx="2624954" cy="1730526"/>
                     </a:xfrm>
                     <a:prstGeom prst="rect">
                       <a:avLst/>
@@ -349,6 +278,7 @@
     </w:p>
     <w:p>
       <w:pPr>
+        <w:pStyle w:val="ListParagraph"/>
         <w:shd w:val="clear" w:color="auto" w:fill="FFFFFF"/>
         <w:spacing w:after="0" w:line="240" w:lineRule="auto"/>
       </w:pPr>
@@ -356,9 +286,213 @@
         <w:rPr>
           <w:noProof/>
         </w:rPr>
+        <w:drawing>
+          <wp:inline distT="0" distB="0" distL="0" distR="0" wp14:anchorId="29CADADB" wp14:editId="77B94908">
+            <wp:extent cx="2785581" cy="1836420"/>
+            <wp:effectExtent l="0" t="0" r="0" b="0"/>
+            <wp:docPr id="25" name="Picture 25" descr="C:\Users\Asus\AppData\Local\Microsoft\Windows\INetCache\Content.MSO\4F5C030.tmp"/>
+            <wp:cNvGraphicFramePr>
+              <a:graphicFrameLocks xmlns:a="http://schemas.openxmlformats.org/drawingml/2006/main" noChangeAspect="1"/>
+            </wp:cNvGraphicFramePr>
+            <a:graphic xmlns:a="http://schemas.openxmlformats.org/drawingml/2006/main">
+              <a:graphicData uri="http://schemas.openxmlformats.org/drawingml/2006/picture">
+                <pic:pic xmlns:pic="http://schemas.openxmlformats.org/drawingml/2006/picture">
+                  <pic:nvPicPr>
+                    <pic:cNvPr id="0" name="Picture 5" descr="C:\Users\Asus\AppData\Local\Microsoft\Windows\INetCache\Content.MSO\4F5C030.tmp"/>
+                    <pic:cNvPicPr>
+                      <a:picLocks noChangeAspect="1" noChangeArrowheads="1"/>
+                    </pic:cNvPicPr>
+                  </pic:nvPicPr>
+                  <pic:blipFill>
+                    <a:blip r:embed="rId8">
+                      <a:extLst>
+                        <a:ext uri="{28A0092B-C50C-407E-A947-70E740481C1C}">
+                          <a14:useLocalDpi xmlns:a14="http://schemas.microsoft.com/office/drawing/2010/main" val="0"/>
+                        </a:ext>
+                      </a:extLst>
+                    </a:blip>
+                    <a:srcRect/>
+                    <a:stretch>
+                      <a:fillRect/>
+                    </a:stretch>
+                  </pic:blipFill>
+                  <pic:spPr bwMode="auto">
+                    <a:xfrm>
+                      <a:off x="0" y="0"/>
+                      <a:ext cx="2795977" cy="1843273"/>
+                    </a:xfrm>
+                    <a:prstGeom prst="rect">
+                      <a:avLst/>
+                    </a:prstGeom>
+                    <a:noFill/>
+                    <a:ln>
+                      <a:noFill/>
+                    </a:ln>
+                  </pic:spPr>
+                </pic:pic>
+              </a:graphicData>
+            </a:graphic>
+          </wp:inline>
+        </w:drawing>
+      </w:r>
+    </w:p>
+    <w:p>
+      <w:pPr>
+        <w:pStyle w:val="ListParagraph"/>
+        <w:numPr>
+          <w:ilvl w:val="0"/>
+          <w:numId w:val="3"/>
+        </w:numPr>
+        <w:shd w:val="clear" w:color="auto" w:fill="FFFFFF"/>
+        <w:spacing w:after="0" w:line="240" w:lineRule="auto"/>
+      </w:pPr>
+      <w:r>
+        <w:t>Distribution between races</w:t>
+      </w:r>
+    </w:p>
+    <w:p>
+      <w:pPr>
+        <w:pStyle w:val="ListParagraph"/>
+        <w:shd w:val="clear" w:color="auto" w:fill="FFFFFF"/>
+        <w:spacing w:after="0" w:line="240" w:lineRule="auto"/>
+      </w:pPr>
+    </w:p>
+    <w:p>
+      <w:pPr>
+        <w:pStyle w:val="ListParagraph"/>
+        <w:numPr>
+          <w:ilvl w:val="0"/>
+          <w:numId w:val="3"/>
+        </w:numPr>
+        <w:shd w:val="clear" w:color="auto" w:fill="FFFFFF"/>
+        <w:spacing w:after="0" w:line="240" w:lineRule="auto"/>
+      </w:pPr>
+      <w:r>
         <w:lastRenderedPageBreak/>
+        <w:t>Distribution between age</w:t>
+      </w:r>
+    </w:p>
+    <w:p>
+      <w:pPr>
+        <w:pStyle w:val="ListParagraph"/>
+        <w:numPr>
+          <w:ilvl w:val="0"/>
+          <w:numId w:val="3"/>
+        </w:numPr>
+        <w:shd w:val="clear" w:color="auto" w:fill="FFFFFF"/>
+        <w:spacing w:after="0" w:line="240" w:lineRule="auto"/>
+      </w:pPr>
+      <w:r>
+        <w:t xml:space="preserve">Distribution between </w:t>
+      </w:r>
+      <w:r>
+        <w:t>BMI</w:t>
+      </w:r>
+    </w:p>
+    <w:p>
+      <w:pPr>
+        <w:shd w:val="clear" w:color="auto" w:fill="FFFFFF"/>
+        <w:spacing w:after="0" w:line="240" w:lineRule="auto"/>
+      </w:pPr>
+      <w:r>
+        <w:rPr>
+          <w:noProof/>
+        </w:rPr>
         <w:drawing>
-          <wp:inline distT="0" distB="0" distL="0" distR="0" wp14:anchorId="4D472AE1" wp14:editId="42D60660">
+          <wp:inline distT="0" distB="0" distL="0" distR="0" wp14:anchorId="39ADF1D0" wp14:editId="4FDAB978">
+            <wp:extent cx="2696295" cy="1965960"/>
+            <wp:effectExtent l="0" t="0" r="8890" b="0"/>
+            <wp:docPr id="21" name="Picture 21" descr="C:\Users\Asus\AppData\Local\Microsoft\Windows\INetCache\Content.MSO\24D6DF2D.tmp"/>
+            <wp:cNvGraphicFramePr>
+              <a:graphicFrameLocks xmlns:a="http://schemas.openxmlformats.org/drawingml/2006/main" noChangeAspect="1"/>
+            </wp:cNvGraphicFramePr>
+            <a:graphic xmlns:a="http://schemas.openxmlformats.org/drawingml/2006/main">
+              <a:graphicData uri="http://schemas.openxmlformats.org/drawingml/2006/picture">
+                <pic:pic xmlns:pic="http://schemas.openxmlformats.org/drawingml/2006/picture">
+                  <pic:nvPicPr>
+                    <pic:cNvPr id="0" name="Picture 41" descr="C:\Users\Asus\AppData\Local\Microsoft\Windows\INetCache\Content.MSO\24D6DF2D.tmp"/>
+                    <pic:cNvPicPr>
+                      <a:picLocks noChangeAspect="1" noChangeArrowheads="1"/>
+                    </pic:cNvPicPr>
+                  </pic:nvPicPr>
+                  <pic:blipFill>
+                    <a:blip r:embed="rId9">
+                      <a:extLst>
+                        <a:ext uri="{28A0092B-C50C-407E-A947-70E740481C1C}">
+                          <a14:useLocalDpi xmlns:a14="http://schemas.microsoft.com/office/drawing/2010/main" val="0"/>
+                        </a:ext>
+                      </a:extLst>
+                    </a:blip>
+                    <a:srcRect/>
+                    <a:stretch>
+                      <a:fillRect/>
+                    </a:stretch>
+                  </pic:blipFill>
+                  <pic:spPr bwMode="auto">
+                    <a:xfrm>
+                      <a:off x="0" y="0"/>
+                      <a:ext cx="2705909" cy="1972970"/>
+                    </a:xfrm>
+                    <a:prstGeom prst="rect">
+                      <a:avLst/>
+                    </a:prstGeom>
+                    <a:noFill/>
+                    <a:ln>
+                      <a:noFill/>
+                    </a:ln>
+                  </pic:spPr>
+                </pic:pic>
+              </a:graphicData>
+            </a:graphic>
+          </wp:inline>
+        </w:drawing>
+      </w:r>
+    </w:p>
+    <w:p>
+      <w:pPr>
+        <w:pStyle w:val="ListParagraph"/>
+        <w:numPr>
+          <w:ilvl w:val="0"/>
+          <w:numId w:val="3"/>
+        </w:numPr>
+        <w:shd w:val="clear" w:color="auto" w:fill="FFFFFF"/>
+        <w:spacing w:after="0" w:line="240" w:lineRule="auto"/>
+      </w:pPr>
+      <w:r>
+        <w:t>Distribution of lab tests</w:t>
+      </w:r>
+    </w:p>
+    <w:p>
+      <w:pPr>
+        <w:pStyle w:val="ListParagraph"/>
+        <w:numPr>
+          <w:ilvl w:val="0"/>
+          <w:numId w:val="3"/>
+        </w:numPr>
+        <w:shd w:val="clear" w:color="auto" w:fill="FFFFFF"/>
+        <w:spacing w:after="0" w:line="240" w:lineRule="auto"/>
+      </w:pPr>
+      <w:r>
+        <w:t xml:space="preserve">Distribution of medical history availability </w:t>
+      </w:r>
+    </w:p>
+    <w:p>
+      <w:pPr>
+        <w:shd w:val="clear" w:color="auto" w:fill="FFFFFF"/>
+        <w:spacing w:after="0" w:line="240" w:lineRule="auto"/>
+      </w:pPr>
+    </w:p>
+    <w:p>
+      <w:pPr>
+        <w:shd w:val="clear" w:color="auto" w:fill="FFFFFF"/>
+        <w:spacing w:after="0" w:line="240" w:lineRule="auto"/>
+      </w:pPr>
+      <w:r>
+        <w:rPr>
+          <w:noProof/>
+        </w:rPr>
+        <w:drawing>
+          <wp:inline distT="0" distB="0" distL="0" distR="0" wp14:anchorId="4D472AE1" wp14:editId="512C9935">
             <wp:extent cx="5731510" cy="2357291"/>
             <wp:effectExtent l="0" t="0" r="2540" b="5080"/>
             <wp:docPr id="22" name="Picture 22" descr="C:\Users\Asus\AppData\Local\Microsoft\Windows\INetCache\Content.MSO\66FEE6C3.tmp"/>
@@ -375,7 +509,7 @@
                     </pic:cNvPicPr>
                   </pic:nvPicPr>
                   <pic:blipFill>
-                    <a:blip r:embed="rId8">
+                    <a:blip r:embed="rId10">
                       <a:extLst>
                         <a:ext uri="{28A0092B-C50C-407E-A947-70E740481C1C}">
                           <a14:useLocalDpi xmlns:a14="http://schemas.microsoft.com/office/drawing/2010/main" val="0"/>
@@ -448,7 +582,7 @@
                     </pic:cNvPicPr>
                   </pic:nvPicPr>
                   <pic:blipFill>
-                    <a:blip r:embed="rId9">
+                    <a:blip r:embed="rId11">
                       <a:extLst>
                         <a:ext uri="{28A0092B-C50C-407E-A947-70E740481C1C}">
                           <a14:useLocalDpi xmlns:a14="http://schemas.microsoft.com/office/drawing/2010/main" val="0"/>
@@ -491,20 +625,29 @@
         <w:spacing w:after="0" w:line="240" w:lineRule="auto"/>
       </w:pPr>
       <w:r>
-        <w:lastRenderedPageBreak/>
         <w:t>Distribution of pre-operation medication</w:t>
       </w:r>
-      <w:bookmarkStart w:id="0" w:name="_GoBack"/>
-      <w:bookmarkEnd w:id="0"/>
+    </w:p>
+    <w:p>
+      <w:pPr>
+        <w:pStyle w:val="ListParagraph"/>
+        <w:numPr>
+          <w:ilvl w:val="0"/>
+          <w:numId w:val="3"/>
+        </w:numPr>
+        <w:shd w:val="clear" w:color="auto" w:fill="FFFFFF"/>
+        <w:spacing w:after="0" w:line="240" w:lineRule="auto"/>
+      </w:pPr>
       <w:r>
         <w:rPr>
           <w:noProof/>
         </w:rPr>
+        <w:lastRenderedPageBreak/>
         <w:drawing>
-          <wp:inline distT="0" distB="0" distL="0" distR="0" wp14:anchorId="1BBF03E4" wp14:editId="47DF0483">
-            <wp:extent cx="3492811" cy="2529840"/>
-            <wp:effectExtent l="0" t="0" r="0" b="3810"/>
-            <wp:docPr id="3" name="Picture 3" descr="C:\Users\Asus\AppData\Local\Microsoft\Windows\INetCache\Content.MSO\2F1A0571.tmp"/>
+          <wp:inline distT="0" distB="0" distL="0" distR="0" wp14:anchorId="06AA5B1B" wp14:editId="1D01A820">
+            <wp:extent cx="3351423" cy="2278380"/>
+            <wp:effectExtent l="0" t="0" r="0" b="7620"/>
+            <wp:docPr id="17" name="Picture 17" descr="C:\Users\Asus\AppData\Local\Microsoft\Windows\INetCache\Content.MSO\94AFFAA4.tmp"/>
             <wp:cNvGraphicFramePr>
               <a:graphicFrameLocks xmlns:a="http://schemas.openxmlformats.org/drawingml/2006/main" noChangeAspect="1"/>
             </wp:cNvGraphicFramePr>
@@ -512,13 +655,13 @@
               <a:graphicData uri="http://schemas.openxmlformats.org/drawingml/2006/picture">
                 <pic:pic xmlns:pic="http://schemas.openxmlformats.org/drawingml/2006/picture">
                   <pic:nvPicPr>
-                    <pic:cNvPr id="0" name="Picture 5" descr="C:\Users\Asus\AppData\Local\Microsoft\Windows\INetCache\Content.MSO\2F1A0571.tmp"/>
+                    <pic:cNvPr id="0" name="Picture 1" descr="C:\Users\Asus\AppData\Local\Microsoft\Windows\INetCache\Content.MSO\94AFFAA4.tmp"/>
                     <pic:cNvPicPr>
                       <a:picLocks noChangeAspect="1" noChangeArrowheads="1"/>
                     </pic:cNvPicPr>
                   </pic:nvPicPr>
                   <pic:blipFill>
-                    <a:blip r:embed="rId10">
+                    <a:blip r:embed="rId12">
                       <a:extLst>
                         <a:ext uri="{28A0092B-C50C-407E-A947-70E740481C1C}">
                           <a14:useLocalDpi xmlns:a14="http://schemas.microsoft.com/office/drawing/2010/main" val="0"/>
@@ -533,7 +676,7 @@
                   <pic:spPr bwMode="auto">
                     <a:xfrm>
                       <a:off x="0" y="0"/>
-                      <a:ext cx="3498005" cy="2533602"/>
+                      <a:ext cx="3364716" cy="2287417"/>
                     </a:xfrm>
                     <a:prstGeom prst="rect">
                       <a:avLst/>
@@ -554,7 +697,7 @@
           <w:noProof/>
         </w:rPr>
         <w:drawing>
-          <wp:inline distT="0" distB="0" distL="0" distR="0" wp14:anchorId="46D0CE63" wp14:editId="20EFB606">
+          <wp:inline distT="0" distB="0" distL="0" distR="0" wp14:anchorId="46D0CE63" wp14:editId="5757BB0D">
             <wp:extent cx="5627669" cy="2308860"/>
             <wp:effectExtent l="0" t="0" r="0" b="0"/>
             <wp:docPr id="18" name="Picture 18" descr="C:\Users\Asus\AppData\Local\Microsoft\Windows\INetCache\Content.MSO\F8AFBC0B.tmp"/>
@@ -571,7 +714,7 @@
                     </pic:cNvPicPr>
                   </pic:nvPicPr>
                   <pic:blipFill>
-                    <a:blip r:embed="rId11">
+                    <a:blip r:embed="rId13">
                       <a:extLst>
                         <a:ext uri="{28A0092B-C50C-407E-A947-70E740481C1C}">
                           <a14:useLocalDpi xmlns:a14="http://schemas.microsoft.com/office/drawing/2010/main" val="0"/>
@@ -623,59 +766,6 @@
         <w:shd w:val="clear" w:color="auto" w:fill="FFFFFF"/>
         <w:spacing w:after="0" w:line="240" w:lineRule="auto"/>
       </w:pPr>
-      <w:r>
-        <w:rPr>
-          <w:noProof/>
-        </w:rPr>
-        <w:drawing>
-          <wp:inline distT="0" distB="0" distL="0" distR="0" wp14:anchorId="733DC557" wp14:editId="4FA81FA8">
-            <wp:extent cx="4762500" cy="3543300"/>
-            <wp:effectExtent l="0" t="0" r="0" b="0"/>
-            <wp:docPr id="20" name="Picture 20" descr="C:\Users\Asus\AppData\Local\Microsoft\Windows\INetCache\Content.MSO\79053C87.tmp"/>
-            <wp:cNvGraphicFramePr>
-              <a:graphicFrameLocks xmlns:a="http://schemas.openxmlformats.org/drawingml/2006/main" noChangeAspect="1"/>
-            </wp:cNvGraphicFramePr>
-            <a:graphic xmlns:a="http://schemas.openxmlformats.org/drawingml/2006/main">
-              <a:graphicData uri="http://schemas.openxmlformats.org/drawingml/2006/picture">
-                <pic:pic xmlns:pic="http://schemas.openxmlformats.org/drawingml/2006/picture">
-                  <pic:nvPicPr>
-                    <pic:cNvPr id="0" name="Picture 39" descr="C:\Users\Asus\AppData\Local\Microsoft\Windows\INetCache\Content.MSO\79053C87.tmp"/>
-                    <pic:cNvPicPr>
-                      <a:picLocks noChangeAspect="1" noChangeArrowheads="1"/>
-                    </pic:cNvPicPr>
-                  </pic:nvPicPr>
-                  <pic:blipFill>
-                    <a:blip r:embed="rId12">
-                      <a:extLst>
-                        <a:ext uri="{28A0092B-C50C-407E-A947-70E740481C1C}">
-                          <a14:useLocalDpi xmlns:a14="http://schemas.microsoft.com/office/drawing/2010/main" val="0"/>
-                        </a:ext>
-                      </a:extLst>
-                    </a:blip>
-                    <a:srcRect/>
-                    <a:stretch>
-                      <a:fillRect/>
-                    </a:stretch>
-                  </pic:blipFill>
-                  <pic:spPr bwMode="auto">
-                    <a:xfrm>
-                      <a:off x="0" y="0"/>
-                      <a:ext cx="4762500" cy="3543300"/>
-                    </a:xfrm>
-                    <a:prstGeom prst="rect">
-                      <a:avLst/>
-                    </a:prstGeom>
-                    <a:noFill/>
-                    <a:ln>
-                      <a:noFill/>
-                    </a:ln>
-                  </pic:spPr>
-                </pic:pic>
-              </a:graphicData>
-            </a:graphic>
-          </wp:inline>
-        </w:drawing>
-      </w:r>
     </w:p>
     <w:p>
       <w:pPr>
@@ -691,7 +781,6 @@
         <w:rPr>
           <w:noProof/>
         </w:rPr>
-        <w:lastRenderedPageBreak/>
         <w:drawing>
           <wp:inline distT="0" distB="0" distL="0" distR="0" wp14:anchorId="3A6E60AB" wp14:editId="15EB6B4C">
             <wp:extent cx="5731510" cy="2351463"/>
@@ -710,7 +799,7 @@
                     </pic:cNvPicPr>
                   </pic:nvPicPr>
                   <pic:blipFill>
-                    <a:blip r:embed="rId13">
+                    <a:blip r:embed="rId14">
                       <a:extLst>
                         <a:ext uri="{28A0092B-C50C-407E-A947-70E740481C1C}">
                           <a14:useLocalDpi xmlns:a14="http://schemas.microsoft.com/office/drawing/2010/main" val="0"/>
@@ -765,15 +854,49 @@
         <w:shd w:val="clear" w:color="auto" w:fill="FFFFFF"/>
         <w:spacing w:after="0" w:line="240" w:lineRule="auto"/>
       </w:pPr>
+    </w:p>
+    <w:p>
+      <w:pPr>
+        <w:shd w:val="clear" w:color="auto" w:fill="FFFFFF"/>
+        <w:spacing w:after="0" w:line="240" w:lineRule="auto"/>
+      </w:pPr>
+    </w:p>
+    <w:p>
+      <w:pPr>
+        <w:shd w:val="clear" w:color="auto" w:fill="FFFFFF"/>
+        <w:tabs>
+          <w:tab w:val="left" w:pos="1704"/>
+        </w:tabs>
+        <w:spacing w:after="0" w:line="240" w:lineRule="auto"/>
+      </w:pPr>
+    </w:p>
+    <w:p>
+      <w:pPr>
+        <w:shd w:val="clear" w:color="auto" w:fill="FFFFFF"/>
+        <w:tabs>
+          <w:tab w:val="left" w:pos="1704"/>
+        </w:tabs>
+        <w:spacing w:after="0" w:line="240" w:lineRule="auto"/>
+      </w:pPr>
+    </w:p>
+    <w:p>
+      <w:pPr>
+        <w:shd w:val="clear" w:color="auto" w:fill="FFFFFF"/>
+        <w:tabs>
+          <w:tab w:val="left" w:pos="1704"/>
+        </w:tabs>
+        <w:spacing w:after="0" w:line="240" w:lineRule="auto"/>
+      </w:pPr>
       <w:r>
         <w:rPr>
           <w:noProof/>
         </w:rPr>
+        <w:lastRenderedPageBreak/>
         <w:drawing>
-          <wp:inline distT="0" distB="0" distL="0" distR="0" wp14:anchorId="0EB1B7EE" wp14:editId="6A6EFA03">
-            <wp:extent cx="4342368" cy="2849880"/>
-            <wp:effectExtent l="0" t="0" r="0" b="0"/>
-            <wp:docPr id="4" name="Picture 4" descr="C:\Users\Asus\AppData\Local\Microsoft\Windows\INetCache\Content.MSO\C9F399A7.tmp"/>
+          <wp:inline distT="0" distB="0" distL="0" distR="0" wp14:anchorId="081B4217" wp14:editId="0F7576D6">
+            <wp:extent cx="2373301" cy="2286000"/>
+            <wp:effectExtent l="0" t="0" r="8255" b="0"/>
+            <wp:docPr id="24" name="Picture 24" descr="C:\Users\Asus\AppData\Local\Microsoft\Windows\INetCache\Content.MSO\F638CC52.tmp"/>
             <wp:cNvGraphicFramePr>
               <a:graphicFrameLocks xmlns:a="http://schemas.openxmlformats.org/drawingml/2006/main" noChangeAspect="1"/>
             </wp:cNvGraphicFramePr>
@@ -781,79 +904,7 @@
               <a:graphicData uri="http://schemas.openxmlformats.org/drawingml/2006/picture">
                 <pic:pic xmlns:pic="http://schemas.openxmlformats.org/drawingml/2006/picture">
                   <pic:nvPicPr>
-                    <pic:cNvPr id="0" name="Picture 7" descr="C:\Users\Asus\AppData\Local\Microsoft\Windows\INetCache\Content.MSO\C9F399A7.tmp"/>
-                    <pic:cNvPicPr>
-                      <a:picLocks noChangeAspect="1" noChangeArrowheads="1"/>
-                    </pic:cNvPicPr>
-                  </pic:nvPicPr>
-                  <pic:blipFill>
-                    <a:blip r:embed="rId14">
-                      <a:extLst>
-                        <a:ext uri="{28A0092B-C50C-407E-A947-70E740481C1C}">
-                          <a14:useLocalDpi xmlns:a14="http://schemas.microsoft.com/office/drawing/2010/main" val="0"/>
-                        </a:ext>
-                      </a:extLst>
-                    </a:blip>
-                    <a:srcRect/>
-                    <a:stretch>
-                      <a:fillRect/>
-                    </a:stretch>
-                  </pic:blipFill>
-                  <pic:spPr bwMode="auto">
-                    <a:xfrm>
-                      <a:off x="0" y="0"/>
-                      <a:ext cx="4346701" cy="2852724"/>
-                    </a:xfrm>
-                    <a:prstGeom prst="rect">
-                      <a:avLst/>
-                    </a:prstGeom>
-                    <a:noFill/>
-                    <a:ln>
-                      <a:noFill/>
-                    </a:ln>
-                  </pic:spPr>
-                </pic:pic>
-              </a:graphicData>
-            </a:graphic>
-          </wp:inline>
-        </w:drawing>
-      </w:r>
-    </w:p>
-    <w:p>
-      <w:pPr>
-        <w:shd w:val="clear" w:color="auto" w:fill="FFFFFF"/>
-        <w:spacing w:after="0" w:line="240" w:lineRule="auto"/>
-      </w:pPr>
-    </w:p>
-    <w:p>
-      <w:pPr>
-        <w:shd w:val="clear" w:color="auto" w:fill="FFFFFF"/>
-        <w:tabs>
-          <w:tab w:val="left" w:pos="1704"/>
-        </w:tabs>
-        <w:spacing w:after="0" w:line="240" w:lineRule="auto"/>
-      </w:pPr>
-      <w:r>
-        <w:lastRenderedPageBreak/>
-        <w:tab/>
-      </w:r>
-      <w:r>
-        <w:rPr>
-          <w:noProof/>
-        </w:rPr>
-        <w:drawing>
-          <wp:inline distT="0" distB="0" distL="0" distR="0" wp14:anchorId="1C56CBBA" wp14:editId="7B2B1741">
-            <wp:extent cx="5143500" cy="3390900"/>
-            <wp:effectExtent l="0" t="0" r="0" b="0"/>
-            <wp:docPr id="5" name="Picture 5" descr="C:\Users\Asus\AppData\Local\Microsoft\Windows\INetCache\Content.MSO\7AA9D94D.tmp"/>
-            <wp:cNvGraphicFramePr>
-              <a:graphicFrameLocks xmlns:a="http://schemas.openxmlformats.org/drawingml/2006/main" noChangeAspect="1"/>
-            </wp:cNvGraphicFramePr>
-            <a:graphic xmlns:a="http://schemas.openxmlformats.org/drawingml/2006/main">
-              <a:graphicData uri="http://schemas.openxmlformats.org/drawingml/2006/picture">
-                <pic:pic xmlns:pic="http://schemas.openxmlformats.org/drawingml/2006/picture">
-                  <pic:nvPicPr>
-                    <pic:cNvPr id="0" name="Picture 9" descr="C:\Users\Asus\AppData\Local\Microsoft\Windows\INetCache\Content.MSO\7AA9D94D.tmp"/>
+                    <pic:cNvPr id="0" name="Picture 3" descr="C:\Users\Asus\AppData\Local\Microsoft\Windows\INetCache\Content.MSO\F638CC52.tmp"/>
                     <pic:cNvPicPr>
                       <a:picLocks noChangeAspect="1" noChangeArrowheads="1"/>
                     </pic:cNvPicPr>
@@ -874,7 +925,7 @@
                   <pic:spPr bwMode="auto">
                     <a:xfrm>
                       <a:off x="0" y="0"/>
-                      <a:ext cx="5143500" cy="3390900"/>
+                      <a:ext cx="2382701" cy="2295054"/>
                     </a:xfrm>
                     <a:prstGeom prst="rect">
                       <a:avLst/>
@@ -890,24 +941,15 @@
           </wp:inline>
         </w:drawing>
       </w:r>
-    </w:p>
-    <w:p>
-      <w:pPr>
-        <w:shd w:val="clear" w:color="auto" w:fill="FFFFFF"/>
-        <w:tabs>
-          <w:tab w:val="left" w:pos="1704"/>
-        </w:tabs>
-        <w:spacing w:after="0" w:line="240" w:lineRule="auto"/>
-      </w:pPr>
       <w:r>
         <w:rPr>
           <w:noProof/>
         </w:rPr>
         <w:drawing>
-          <wp:inline distT="0" distB="0" distL="0" distR="0" wp14:anchorId="2D982EE7" wp14:editId="2D1C0824">
-            <wp:extent cx="5143500" cy="3390900"/>
-            <wp:effectExtent l="0" t="0" r="0" b="0"/>
-            <wp:docPr id="6" name="Picture 6" descr="C:\Users\Asus\AppData\Local\Microsoft\Windows\INetCache\Content.MSO\782985E3.tmp"/>
+          <wp:inline distT="0" distB="0" distL="0" distR="0" wp14:anchorId="45C2FF16" wp14:editId="099ED6DF">
+            <wp:extent cx="2329656" cy="2243960"/>
+            <wp:effectExtent l="0" t="0" r="0" b="4445"/>
+            <wp:docPr id="33" name="Picture 33" descr="C:\Users\Asus\AppData\Local\Microsoft\Windows\INetCache\Content.MSO\6777A682.tmp"/>
             <wp:cNvGraphicFramePr>
               <a:graphicFrameLocks xmlns:a="http://schemas.openxmlformats.org/drawingml/2006/main" noChangeAspect="1"/>
             </wp:cNvGraphicFramePr>
@@ -915,7 +957,7 @@
               <a:graphicData uri="http://schemas.openxmlformats.org/drawingml/2006/picture">
                 <pic:pic xmlns:pic="http://schemas.openxmlformats.org/drawingml/2006/picture">
                   <pic:nvPicPr>
-                    <pic:cNvPr id="0" name="Picture 11" descr="C:\Users\Asus\AppData\Local\Microsoft\Windows\INetCache\Content.MSO\782985E3.tmp"/>
+                    <pic:cNvPr id="0" name="Picture 19" descr="C:\Users\Asus\AppData\Local\Microsoft\Windows\INetCache\Content.MSO\6777A682.tmp"/>
                     <pic:cNvPicPr>
                       <a:picLocks noChangeAspect="1" noChangeArrowheads="1"/>
                     </pic:cNvPicPr>
@@ -936,7 +978,7 @@
                   <pic:spPr bwMode="auto">
                     <a:xfrm>
                       <a:off x="0" y="0"/>
-                      <a:ext cx="5143500" cy="3390900"/>
+                      <a:ext cx="2350953" cy="2264474"/>
                     </a:xfrm>
                     <a:prstGeom prst="rect">
                       <a:avLst/>
@@ -961,16 +1003,24 @@
         </w:tabs>
         <w:spacing w:after="0" w:line="240" w:lineRule="auto"/>
       </w:pPr>
+    </w:p>
+    <w:p>
+      <w:pPr>
+        <w:shd w:val="clear" w:color="auto" w:fill="FFFFFF"/>
+        <w:tabs>
+          <w:tab w:val="left" w:pos="1704"/>
+        </w:tabs>
+        <w:spacing w:after="0" w:line="240" w:lineRule="auto"/>
+      </w:pPr>
       <w:r>
         <w:rPr>
           <w:noProof/>
         </w:rPr>
-        <w:lastRenderedPageBreak/>
         <w:drawing>
-          <wp:inline distT="0" distB="0" distL="0" distR="0" wp14:anchorId="6567F5A7" wp14:editId="110BEDEA">
-            <wp:extent cx="5593080" cy="5387340"/>
-            <wp:effectExtent l="0" t="0" r="0" b="0"/>
-            <wp:docPr id="7" name="Picture 7" descr="C:\Users\Asus\AppData\Local\Microsoft\Windows\INetCache\Content.MSO\EE485CE9.tmp"/>
+          <wp:inline distT="0" distB="0" distL="0" distR="0" wp14:anchorId="3283A433" wp14:editId="27F0CD34">
+            <wp:extent cx="2531521" cy="2438400"/>
+            <wp:effectExtent l="0" t="0" r="2540" b="0"/>
+            <wp:docPr id="9" name="Picture 9" descr="C:\Users\Asus\AppData\Local\Microsoft\Windows\INetCache\Content.MSO\248EAC45.tmp"/>
             <wp:cNvGraphicFramePr>
               <a:graphicFrameLocks xmlns:a="http://schemas.openxmlformats.org/drawingml/2006/main" noChangeAspect="1"/>
             </wp:cNvGraphicFramePr>
@@ -978,7 +1028,7 @@
               <a:graphicData uri="http://schemas.openxmlformats.org/drawingml/2006/picture">
                 <pic:pic xmlns:pic="http://schemas.openxmlformats.org/drawingml/2006/picture">
                   <pic:nvPicPr>
-                    <pic:cNvPr id="0" name="Picture 13" descr="C:\Users\Asus\AppData\Local\Microsoft\Windows\INetCache\Content.MSO\EE485CE9.tmp"/>
+                    <pic:cNvPr id="0" name="Picture 17" descr="C:\Users\Asus\AppData\Local\Microsoft\Windows\INetCache\Content.MSO\248EAC45.tmp"/>
                     <pic:cNvPicPr>
                       <a:picLocks noChangeAspect="1" noChangeArrowheads="1"/>
                     </pic:cNvPicPr>
@@ -999,7 +1049,7 @@
                   <pic:spPr bwMode="auto">
                     <a:xfrm>
                       <a:off x="0" y="0"/>
-                      <a:ext cx="5593080" cy="5387340"/>
+                      <a:ext cx="2566321" cy="2471920"/>
                     </a:xfrm>
                     <a:prstGeom prst="rect">
                       <a:avLst/>
@@ -1015,25 +1065,15 @@
           </wp:inline>
         </w:drawing>
       </w:r>
-    </w:p>
-    <w:p>
-      <w:pPr>
-        <w:shd w:val="clear" w:color="auto" w:fill="FFFFFF"/>
-        <w:tabs>
-          <w:tab w:val="left" w:pos="1704"/>
-        </w:tabs>
-        <w:spacing w:after="0" w:line="240" w:lineRule="auto"/>
-      </w:pPr>
       <w:r>
         <w:rPr>
           <w:noProof/>
         </w:rPr>
-        <w:lastRenderedPageBreak/>
         <w:drawing>
-          <wp:inline distT="0" distB="0" distL="0" distR="0" wp14:anchorId="143F6A6B" wp14:editId="6718D0FE">
-            <wp:extent cx="5593080" cy="5387340"/>
-            <wp:effectExtent l="0" t="0" r="0" b="0"/>
-            <wp:docPr id="8" name="Picture 8" descr="C:\Users\Asus\AppData\Local\Microsoft\Windows\INetCache\Content.MSO\913A77DF.tmp"/>
+          <wp:inline distT="0" distB="0" distL="0" distR="0" wp14:anchorId="4656D3EE" wp14:editId="129EC1D2">
+            <wp:extent cx="2484120" cy="2392742"/>
+            <wp:effectExtent l="0" t="0" r="0" b="7620"/>
+            <wp:docPr id="48" name="Picture 48" descr="C:\Users\Asus\AppData\Local\Microsoft\Windows\INetCache\Content.MSO\180B62B4.tmp"/>
             <wp:cNvGraphicFramePr>
               <a:graphicFrameLocks xmlns:a="http://schemas.openxmlformats.org/drawingml/2006/main" noChangeAspect="1"/>
             </wp:cNvGraphicFramePr>
@@ -1041,7 +1081,7 @@
               <a:graphicData uri="http://schemas.openxmlformats.org/drawingml/2006/picture">
                 <pic:pic xmlns:pic="http://schemas.openxmlformats.org/drawingml/2006/picture">
                   <pic:nvPicPr>
-                    <pic:cNvPr id="0" name="Picture 15" descr="C:\Users\Asus\AppData\Local\Microsoft\Windows\INetCache\Content.MSO\913A77DF.tmp"/>
+                    <pic:cNvPr id="0" name="Picture 55" descr="C:\Users\Asus\AppData\Local\Microsoft\Windows\INetCache\Content.MSO\180B62B4.tmp"/>
                     <pic:cNvPicPr>
                       <a:picLocks noChangeAspect="1" noChangeArrowheads="1"/>
                     </pic:cNvPicPr>
@@ -1062,7 +1102,7 @@
                   <pic:spPr bwMode="auto">
                     <a:xfrm>
                       <a:off x="0" y="0"/>
-                      <a:ext cx="5593080" cy="5387340"/>
+                      <a:ext cx="2488359" cy="2396825"/>
                     </a:xfrm>
                     <a:prstGeom prst="rect">
                       <a:avLst/>
@@ -1078,25 +1118,15 @@
           </wp:inline>
         </w:drawing>
       </w:r>
-    </w:p>
-    <w:p>
-      <w:pPr>
-        <w:shd w:val="clear" w:color="auto" w:fill="FFFFFF"/>
-        <w:tabs>
-          <w:tab w:val="left" w:pos="1704"/>
-        </w:tabs>
-        <w:spacing w:after="0" w:line="240" w:lineRule="auto"/>
-      </w:pPr>
       <w:r>
         <w:rPr>
           <w:noProof/>
         </w:rPr>
-        <w:lastRenderedPageBreak/>
         <w:drawing>
-          <wp:inline distT="0" distB="0" distL="0" distR="0" wp14:anchorId="3283A433" wp14:editId="01F29E70">
-            <wp:extent cx="4089989" cy="3939540"/>
-            <wp:effectExtent l="0" t="0" r="0" b="3810"/>
-            <wp:docPr id="9" name="Picture 9" descr="C:\Users\Asus\AppData\Local\Microsoft\Windows\INetCache\Content.MSO\248EAC45.tmp"/>
+          <wp:inline distT="0" distB="0" distL="0" distR="0" wp14:anchorId="259885F9" wp14:editId="40F8686B">
+            <wp:extent cx="2024701" cy="1950223"/>
+            <wp:effectExtent l="0" t="0" r="0" b="0"/>
+            <wp:docPr id="49" name="Picture 49" descr="C:\Users\Asus\AppData\Local\Microsoft\Windows\INetCache\Content.MSO\BA763EE2.tmp"/>
             <wp:cNvGraphicFramePr>
               <a:graphicFrameLocks xmlns:a="http://schemas.openxmlformats.org/drawingml/2006/main" noChangeAspect="1"/>
             </wp:cNvGraphicFramePr>
@@ -1104,7 +1134,7 @@
               <a:graphicData uri="http://schemas.openxmlformats.org/drawingml/2006/picture">
                 <pic:pic xmlns:pic="http://schemas.openxmlformats.org/drawingml/2006/picture">
                   <pic:nvPicPr>
-                    <pic:cNvPr id="0" name="Picture 17" descr="C:\Users\Asus\AppData\Local\Microsoft\Windows\INetCache\Content.MSO\248EAC45.tmp"/>
+                    <pic:cNvPr id="0" name="Picture 57" descr="C:\Users\Asus\AppData\Local\Microsoft\Windows\INetCache\Content.MSO\BA763EE2.tmp"/>
                     <pic:cNvPicPr>
                       <a:picLocks noChangeAspect="1" noChangeArrowheads="1"/>
                     </pic:cNvPicPr>
@@ -1125,7 +1155,60 @@
                   <pic:spPr bwMode="auto">
                     <a:xfrm>
                       <a:off x="0" y="0"/>
-                      <a:ext cx="4093332" cy="3942760"/>
+                      <a:ext cx="2051959" cy="1976479"/>
+                    </a:xfrm>
+                    <a:prstGeom prst="rect">
+                      <a:avLst/>
+                    </a:prstGeom>
+                    <a:noFill/>
+                    <a:ln>
+                      <a:noFill/>
+                    </a:ln>
+                  </pic:spPr>
+                </pic:pic>
+              </a:graphicData>
+            </a:graphic>
+          </wp:inline>
+        </w:drawing>
+      </w:r>
+      <w:r>
+        <w:rPr>
+          <w:noProof/>
+        </w:rPr>
+        <w:drawing>
+          <wp:inline distT="0" distB="0" distL="0" distR="0" wp14:anchorId="16562B97" wp14:editId="69C61E6C">
+            <wp:extent cx="1946107" cy="1874520"/>
+            <wp:effectExtent l="0" t="0" r="0" b="0"/>
+            <wp:docPr id="51" name="Picture 51" descr="C:\Users\Asus\AppData\Local\Microsoft\Windows\INetCache\Content.MSO\C124594E.tmp"/>
+            <wp:cNvGraphicFramePr>
+              <a:graphicFrameLocks xmlns:a="http://schemas.openxmlformats.org/drawingml/2006/main" noChangeAspect="1"/>
+            </wp:cNvGraphicFramePr>
+            <a:graphic xmlns:a="http://schemas.openxmlformats.org/drawingml/2006/main">
+              <a:graphicData uri="http://schemas.openxmlformats.org/drawingml/2006/picture">
+                <pic:pic xmlns:pic="http://schemas.openxmlformats.org/drawingml/2006/picture">
+                  <pic:nvPicPr>
+                    <pic:cNvPr id="0" name="Picture 61" descr="C:\Users\Asus\AppData\Local\Microsoft\Windows\INetCache\Content.MSO\C124594E.tmp"/>
+                    <pic:cNvPicPr>
+                      <a:picLocks noChangeAspect="1" noChangeArrowheads="1"/>
+                    </pic:cNvPicPr>
+                  </pic:nvPicPr>
+                  <pic:blipFill>
+                    <a:blip r:embed="rId20">
+                      <a:extLst>
+                        <a:ext uri="{28A0092B-C50C-407E-A947-70E740481C1C}">
+                          <a14:useLocalDpi xmlns:a14="http://schemas.microsoft.com/office/drawing/2010/main" val="0"/>
+                        </a:ext>
+                      </a:extLst>
+                    </a:blip>
+                    <a:srcRect/>
+                    <a:stretch>
+                      <a:fillRect/>
+                    </a:stretch>
+                  </pic:blipFill>
+                  <pic:spPr bwMode="auto">
+                    <a:xfrm>
+                      <a:off x="0" y="0"/>
+                      <a:ext cx="1952372" cy="1880555"/>
                     </a:xfrm>
                     <a:prstGeom prst="rect">
                       <a:avLst/>
@@ -1172,7 +1255,7 @@
                     </pic:cNvPicPr>
                   </pic:nvPicPr>
                   <pic:blipFill>
-                    <a:blip r:embed="rId20">
+                    <a:blip r:embed="rId21">
                       <a:extLst>
                         <a:ext uri="{28A0092B-C50C-407E-A947-70E740481C1C}">
                           <a14:useLocalDpi xmlns:a14="http://schemas.microsoft.com/office/drawing/2010/main" val="0"/>
@@ -1229,68 +1312,6 @@
                 <pic:pic xmlns:pic="http://schemas.openxmlformats.org/drawingml/2006/picture">
                   <pic:nvPicPr>
                     <pic:cNvPr id="0" name="Picture 21" descr="C:\Users\Asus\AppData\Local\Microsoft\Windows\INetCache\Content.MSO\1279A361.tmp"/>
-                    <pic:cNvPicPr>
-                      <a:picLocks noChangeAspect="1" noChangeArrowheads="1"/>
-                    </pic:cNvPicPr>
-                  </pic:nvPicPr>
-                  <pic:blipFill>
-                    <a:blip r:embed="rId21">
-                      <a:extLst>
-                        <a:ext uri="{28A0092B-C50C-407E-A947-70E740481C1C}">
-                          <a14:useLocalDpi xmlns:a14="http://schemas.microsoft.com/office/drawing/2010/main" val="0"/>
-                        </a:ext>
-                      </a:extLst>
-                    </a:blip>
-                    <a:srcRect/>
-                    <a:stretch>
-                      <a:fillRect/>
-                    </a:stretch>
-                  </pic:blipFill>
-                  <pic:spPr bwMode="auto">
-                    <a:xfrm>
-                      <a:off x="0" y="0"/>
-                      <a:ext cx="5731510" cy="1096629"/>
-                    </a:xfrm>
-                    <a:prstGeom prst="rect">
-                      <a:avLst/>
-                    </a:prstGeom>
-                    <a:noFill/>
-                    <a:ln>
-                      <a:noFill/>
-                    </a:ln>
-                  </pic:spPr>
-                </pic:pic>
-              </a:graphicData>
-            </a:graphic>
-          </wp:inline>
-        </w:drawing>
-      </w:r>
-    </w:p>
-    <w:p>
-      <w:pPr>
-        <w:shd w:val="clear" w:color="auto" w:fill="FFFFFF"/>
-        <w:tabs>
-          <w:tab w:val="left" w:pos="1704"/>
-        </w:tabs>
-        <w:spacing w:after="0" w:line="240" w:lineRule="auto"/>
-      </w:pPr>
-      <w:r>
-        <w:rPr>
-          <w:noProof/>
-        </w:rPr>
-        <w:drawing>
-          <wp:inline distT="0" distB="0" distL="0" distR="0" wp14:anchorId="3143F846" wp14:editId="2B0840DC">
-            <wp:extent cx="5731510" cy="1096629"/>
-            <wp:effectExtent l="0" t="0" r="2540" b="8890"/>
-            <wp:docPr id="12" name="Picture 12" descr="C:\Users\Asus\AppData\Local\Microsoft\Windows\INetCache\Content.MSO\5D551D17.tmp"/>
-            <wp:cNvGraphicFramePr>
-              <a:graphicFrameLocks xmlns:a="http://schemas.openxmlformats.org/drawingml/2006/main" noChangeAspect="1"/>
-            </wp:cNvGraphicFramePr>
-            <a:graphic xmlns:a="http://schemas.openxmlformats.org/drawingml/2006/main">
-              <a:graphicData uri="http://schemas.openxmlformats.org/drawingml/2006/picture">
-                <pic:pic xmlns:pic="http://schemas.openxmlformats.org/drawingml/2006/picture">
-                  <pic:nvPicPr>
-                    <pic:cNvPr id="0" name="Picture 23" descr="C:\Users\Asus\AppData\Local\Microsoft\Windows\INetCache\Content.MSO\5D551D17.tmp"/>
                     <pic:cNvPicPr>
                       <a:picLocks noChangeAspect="1" noChangeArrowheads="1"/>
                     </pic:cNvPicPr>
@@ -1342,10 +1363,10 @@
         </w:rPr>
         <w:lastRenderedPageBreak/>
         <w:drawing>
-          <wp:inline distT="0" distB="0" distL="0" distR="0" wp14:anchorId="68E0364B" wp14:editId="434D46A2">
-            <wp:extent cx="5143500" cy="3390900"/>
-            <wp:effectExtent l="0" t="0" r="0" b="0"/>
-            <wp:docPr id="13" name="Picture 13" descr="C:\Users\Asus\AppData\Local\Microsoft\Windows\INetCache\Content.MSO\A1C5DE3D.tmp"/>
+          <wp:inline distT="0" distB="0" distL="0" distR="0" wp14:anchorId="3143F846" wp14:editId="2B0840DC">
+            <wp:extent cx="5731510" cy="1096629"/>
+            <wp:effectExtent l="0" t="0" r="2540" b="8890"/>
+            <wp:docPr id="12" name="Picture 12" descr="C:\Users\Asus\AppData\Local\Microsoft\Windows\INetCache\Content.MSO\5D551D17.tmp"/>
             <wp:cNvGraphicFramePr>
               <a:graphicFrameLocks xmlns:a="http://schemas.openxmlformats.org/drawingml/2006/main" noChangeAspect="1"/>
             </wp:cNvGraphicFramePr>
@@ -1353,13 +1374,796 @@
               <a:graphicData uri="http://schemas.openxmlformats.org/drawingml/2006/picture">
                 <pic:pic xmlns:pic="http://schemas.openxmlformats.org/drawingml/2006/picture">
                   <pic:nvPicPr>
-                    <pic:cNvPr id="0" name="Picture 25" descr="C:\Users\Asus\AppData\Local\Microsoft\Windows\INetCache\Content.MSO\A1C5DE3D.tmp"/>
+                    <pic:cNvPr id="0" name="Picture 23" descr="C:\Users\Asus\AppData\Local\Microsoft\Windows\INetCache\Content.MSO\5D551D17.tmp"/>
                     <pic:cNvPicPr>
                       <a:picLocks noChangeAspect="1" noChangeArrowheads="1"/>
                     </pic:cNvPicPr>
                   </pic:nvPicPr>
                   <pic:blipFill>
                     <a:blip r:embed="rId23">
+                      <a:extLst>
+                        <a:ext uri="{28A0092B-C50C-407E-A947-70E740481C1C}">
+                          <a14:useLocalDpi xmlns:a14="http://schemas.microsoft.com/office/drawing/2010/main" val="0"/>
+                        </a:ext>
+                      </a:extLst>
+                    </a:blip>
+                    <a:srcRect/>
+                    <a:stretch>
+                      <a:fillRect/>
+                    </a:stretch>
+                  </pic:blipFill>
+                  <pic:spPr bwMode="auto">
+                    <a:xfrm>
+                      <a:off x="0" y="0"/>
+                      <a:ext cx="5731510" cy="1096629"/>
+                    </a:xfrm>
+                    <a:prstGeom prst="rect">
+                      <a:avLst/>
+                    </a:prstGeom>
+                    <a:noFill/>
+                    <a:ln>
+                      <a:noFill/>
+                    </a:ln>
+                  </pic:spPr>
+                </pic:pic>
+              </a:graphicData>
+            </a:graphic>
+          </wp:inline>
+        </w:drawing>
+      </w:r>
+    </w:p>
+    <w:p>
+      <w:pPr>
+        <w:shd w:val="clear" w:color="auto" w:fill="FFFFFF"/>
+        <w:tabs>
+          <w:tab w:val="left" w:pos="1704"/>
+        </w:tabs>
+        <w:spacing w:after="0" w:line="240" w:lineRule="auto"/>
+      </w:pPr>
+      <w:r>
+        <w:rPr>
+          <w:noProof/>
+        </w:rPr>
+        <w:drawing>
+          <wp:inline distT="0" distB="0" distL="0" distR="0" wp14:anchorId="0C796560" wp14:editId="7B426535">
+            <wp:extent cx="2229237" cy="1463040"/>
+            <wp:effectExtent l="0" t="0" r="0" b="3810"/>
+            <wp:docPr id="47" name="Picture 47" descr="C:\Users\Asus\AppData\Local\Microsoft\Windows\INetCache\Content.MSO\57B88936.tmp"/>
+            <wp:cNvGraphicFramePr>
+              <a:graphicFrameLocks xmlns:a="http://schemas.openxmlformats.org/drawingml/2006/main" noChangeAspect="1"/>
+            </wp:cNvGraphicFramePr>
+            <a:graphic xmlns:a="http://schemas.openxmlformats.org/drawingml/2006/main">
+              <a:graphicData uri="http://schemas.openxmlformats.org/drawingml/2006/picture">
+                <pic:pic xmlns:pic="http://schemas.openxmlformats.org/drawingml/2006/picture">
+                  <pic:nvPicPr>
+                    <pic:cNvPr id="0" name="Picture 53" descr="C:\Users\Asus\AppData\Local\Microsoft\Windows\INetCache\Content.MSO\57B88936.tmp"/>
+                    <pic:cNvPicPr>
+                      <a:picLocks noChangeAspect="1" noChangeArrowheads="1"/>
+                    </pic:cNvPicPr>
+                  </pic:nvPicPr>
+                  <pic:blipFill>
+                    <a:blip r:embed="rId24">
+                      <a:extLst>
+                        <a:ext uri="{28A0092B-C50C-407E-A947-70E740481C1C}">
+                          <a14:useLocalDpi xmlns:a14="http://schemas.microsoft.com/office/drawing/2010/main" val="0"/>
+                        </a:ext>
+                      </a:extLst>
+                    </a:blip>
+                    <a:srcRect/>
+                    <a:stretch>
+                      <a:fillRect/>
+                    </a:stretch>
+                  </pic:blipFill>
+                  <pic:spPr bwMode="auto">
+                    <a:xfrm>
+                      <a:off x="0" y="0"/>
+                      <a:ext cx="2242940" cy="1472033"/>
+                    </a:xfrm>
+                    <a:prstGeom prst="rect">
+                      <a:avLst/>
+                    </a:prstGeom>
+                    <a:noFill/>
+                    <a:ln>
+                      <a:noFill/>
+                    </a:ln>
+                  </pic:spPr>
+                </pic:pic>
+              </a:graphicData>
+            </a:graphic>
+          </wp:inline>
+        </w:drawing>
+      </w:r>
+      <w:r>
+        <w:rPr>
+          <w:noProof/>
+        </w:rPr>
+        <w:drawing>
+          <wp:inline distT="0" distB="0" distL="0" distR="0" wp14:anchorId="56702CEA" wp14:editId="7CAB9D63">
+            <wp:extent cx="2087880" cy="1370268"/>
+            <wp:effectExtent l="0" t="0" r="7620" b="1905"/>
+            <wp:docPr id="46" name="Picture 46" descr="C:\Users\Asus\AppData\Local\Microsoft\Windows\INetCache\Content.MSO\DD521AE8.tmp"/>
+            <wp:cNvGraphicFramePr>
+              <a:graphicFrameLocks xmlns:a="http://schemas.openxmlformats.org/drawingml/2006/main" noChangeAspect="1"/>
+            </wp:cNvGraphicFramePr>
+            <a:graphic xmlns:a="http://schemas.openxmlformats.org/drawingml/2006/main">
+              <a:graphicData uri="http://schemas.openxmlformats.org/drawingml/2006/picture">
+                <pic:pic xmlns:pic="http://schemas.openxmlformats.org/drawingml/2006/picture">
+                  <pic:nvPicPr>
+                    <pic:cNvPr id="0" name="Picture 51" descr="C:\Users\Asus\AppData\Local\Microsoft\Windows\INetCache\Content.MSO\DD521AE8.tmp"/>
+                    <pic:cNvPicPr>
+                      <a:picLocks noChangeAspect="1" noChangeArrowheads="1"/>
+                    </pic:cNvPicPr>
+                  </pic:nvPicPr>
+                  <pic:blipFill>
+                    <a:blip r:embed="rId25">
+                      <a:extLst>
+                        <a:ext uri="{28A0092B-C50C-407E-A947-70E740481C1C}">
+                          <a14:useLocalDpi xmlns:a14="http://schemas.microsoft.com/office/drawing/2010/main" val="0"/>
+                        </a:ext>
+                      </a:extLst>
+                    </a:blip>
+                    <a:srcRect/>
+                    <a:stretch>
+                      <a:fillRect/>
+                    </a:stretch>
+                  </pic:blipFill>
+                  <pic:spPr bwMode="auto">
+                    <a:xfrm>
+                      <a:off x="0" y="0"/>
+                      <a:ext cx="2097668" cy="1376692"/>
+                    </a:xfrm>
+                    <a:prstGeom prst="rect">
+                      <a:avLst/>
+                    </a:prstGeom>
+                    <a:noFill/>
+                    <a:ln>
+                      <a:noFill/>
+                    </a:ln>
+                  </pic:spPr>
+                </pic:pic>
+              </a:graphicData>
+            </a:graphic>
+          </wp:inline>
+        </w:drawing>
+      </w:r>
+    </w:p>
+    <w:p>
+      <w:pPr>
+        <w:shd w:val="clear" w:color="auto" w:fill="FFFFFF"/>
+        <w:tabs>
+          <w:tab w:val="left" w:pos="1704"/>
+        </w:tabs>
+        <w:spacing w:after="0" w:line="240" w:lineRule="auto"/>
+      </w:pPr>
+    </w:p>
+    <w:p>
+      <w:pPr>
+        <w:shd w:val="clear" w:color="auto" w:fill="FFFFFF"/>
+        <w:tabs>
+          <w:tab w:val="left" w:pos="1704"/>
+        </w:tabs>
+        <w:spacing w:after="0" w:line="240" w:lineRule="auto"/>
+      </w:pPr>
+      <w:r>
+        <w:rPr>
+          <w:noProof/>
+        </w:rPr>
+        <w:drawing>
+          <wp:inline distT="0" distB="0" distL="0" distR="0" wp14:anchorId="1E9F95A6" wp14:editId="3BC64E38">
+            <wp:extent cx="4145280" cy="2720532"/>
+            <wp:effectExtent l="0" t="0" r="0" b="0"/>
+            <wp:docPr id="45" name="Picture 45" descr="C:\Users\Asus\AppData\Local\Microsoft\Windows\INetCache\Content.MSO\25A60C4A.tmp"/>
+            <wp:cNvGraphicFramePr>
+              <a:graphicFrameLocks xmlns:a="http://schemas.openxmlformats.org/drawingml/2006/main" noChangeAspect="1"/>
+            </wp:cNvGraphicFramePr>
+            <a:graphic xmlns:a="http://schemas.openxmlformats.org/drawingml/2006/main">
+              <a:graphicData uri="http://schemas.openxmlformats.org/drawingml/2006/picture">
+                <pic:pic xmlns:pic="http://schemas.openxmlformats.org/drawingml/2006/picture">
+                  <pic:nvPicPr>
+                    <pic:cNvPr id="0" name="Picture 49" descr="C:\Users\Asus\AppData\Local\Microsoft\Windows\INetCache\Content.MSO\25A60C4A.tmp"/>
+                    <pic:cNvPicPr>
+                      <a:picLocks noChangeAspect="1" noChangeArrowheads="1"/>
+                    </pic:cNvPicPr>
+                  </pic:nvPicPr>
+                  <pic:blipFill>
+                    <a:blip r:embed="rId26">
+                      <a:extLst>
+                        <a:ext uri="{28A0092B-C50C-407E-A947-70E740481C1C}">
+                          <a14:useLocalDpi xmlns:a14="http://schemas.microsoft.com/office/drawing/2010/main" val="0"/>
+                        </a:ext>
+                      </a:extLst>
+                    </a:blip>
+                    <a:srcRect/>
+                    <a:stretch>
+                      <a:fillRect/>
+                    </a:stretch>
+                  </pic:blipFill>
+                  <pic:spPr bwMode="auto">
+                    <a:xfrm>
+                      <a:off x="0" y="0"/>
+                      <a:ext cx="4158741" cy="2729367"/>
+                    </a:xfrm>
+                    <a:prstGeom prst="rect">
+                      <a:avLst/>
+                    </a:prstGeom>
+                    <a:noFill/>
+                    <a:ln>
+                      <a:noFill/>
+                    </a:ln>
+                  </pic:spPr>
+                </pic:pic>
+              </a:graphicData>
+            </a:graphic>
+          </wp:inline>
+        </w:drawing>
+      </w:r>
+    </w:p>
+    <w:p>
+      <w:pPr>
+        <w:shd w:val="clear" w:color="auto" w:fill="FFFFFF"/>
+        <w:tabs>
+          <w:tab w:val="left" w:pos="1704"/>
+        </w:tabs>
+        <w:spacing w:after="0" w:line="240" w:lineRule="auto"/>
+      </w:pPr>
+      <w:r>
+        <w:rPr>
+          <w:noProof/>
+        </w:rPr>
+        <w:lastRenderedPageBreak/>
+        <w:drawing>
+          <wp:inline distT="0" distB="0" distL="0" distR="0" wp14:anchorId="1A9B2668" wp14:editId="2F442CB1">
+            <wp:extent cx="2087880" cy="1370268"/>
+            <wp:effectExtent l="0" t="0" r="7620" b="1905"/>
+            <wp:docPr id="32" name="Picture 32" descr="C:\Users\Asus\AppData\Local\Microsoft\Windows\INetCache\Content.MSO\74B7B154.tmp"/>
+            <wp:cNvGraphicFramePr>
+              <a:graphicFrameLocks xmlns:a="http://schemas.openxmlformats.org/drawingml/2006/main" noChangeAspect="1"/>
+            </wp:cNvGraphicFramePr>
+            <a:graphic xmlns:a="http://schemas.openxmlformats.org/drawingml/2006/main">
+              <a:graphicData uri="http://schemas.openxmlformats.org/drawingml/2006/picture">
+                <pic:pic xmlns:pic="http://schemas.openxmlformats.org/drawingml/2006/picture">
+                  <pic:nvPicPr>
+                    <pic:cNvPr id="0" name="Picture 17" descr="C:\Users\Asus\AppData\Local\Microsoft\Windows\INetCache\Content.MSO\74B7B154.tmp"/>
+                    <pic:cNvPicPr>
+                      <a:picLocks noChangeAspect="1" noChangeArrowheads="1"/>
+                    </pic:cNvPicPr>
+                  </pic:nvPicPr>
+                  <pic:blipFill>
+                    <a:blip r:embed="rId27">
+                      <a:extLst>
+                        <a:ext uri="{28A0092B-C50C-407E-A947-70E740481C1C}">
+                          <a14:useLocalDpi xmlns:a14="http://schemas.microsoft.com/office/drawing/2010/main" val="0"/>
+                        </a:ext>
+                      </a:extLst>
+                    </a:blip>
+                    <a:srcRect/>
+                    <a:stretch>
+                      <a:fillRect/>
+                    </a:stretch>
+                  </pic:blipFill>
+                  <pic:spPr bwMode="auto">
+                    <a:xfrm>
+                      <a:off x="0" y="0"/>
+                      <a:ext cx="2092497" cy="1373298"/>
+                    </a:xfrm>
+                    <a:prstGeom prst="rect">
+                      <a:avLst/>
+                    </a:prstGeom>
+                    <a:noFill/>
+                    <a:ln>
+                      <a:noFill/>
+                    </a:ln>
+                  </pic:spPr>
+                </pic:pic>
+              </a:graphicData>
+            </a:graphic>
+          </wp:inline>
+        </w:drawing>
+      </w:r>
+      <w:r>
+        <w:rPr>
+          <w:noProof/>
+        </w:rPr>
+        <w:drawing>
+          <wp:inline distT="0" distB="0" distL="0" distR="0" wp14:anchorId="27C7B27B" wp14:editId="4CFF75F6">
+            <wp:extent cx="3855076" cy="1569720"/>
+            <wp:effectExtent l="0" t="0" r="0" b="0"/>
+            <wp:docPr id="35" name="Picture 35" descr="C:\Users\Asus\AppData\Local\Microsoft\Windows\INetCache\Content.MSO\9E116AEE.tmp"/>
+            <wp:cNvGraphicFramePr>
+              <a:graphicFrameLocks xmlns:a="http://schemas.openxmlformats.org/drawingml/2006/main" noChangeAspect="1"/>
+            </wp:cNvGraphicFramePr>
+            <a:graphic xmlns:a="http://schemas.openxmlformats.org/drawingml/2006/main">
+              <a:graphicData uri="http://schemas.openxmlformats.org/drawingml/2006/picture">
+                <pic:pic xmlns:pic="http://schemas.openxmlformats.org/drawingml/2006/picture">
+                  <pic:nvPicPr>
+                    <pic:cNvPr id="0" name="Picture 23" descr="C:\Users\Asus\AppData\Local\Microsoft\Windows\INetCache\Content.MSO\9E116AEE.tmp"/>
+                    <pic:cNvPicPr>
+                      <a:picLocks noChangeAspect="1" noChangeArrowheads="1"/>
+                    </pic:cNvPicPr>
+                  </pic:nvPicPr>
+                  <pic:blipFill>
+                    <a:blip r:embed="rId28" cstate="print">
+                      <a:extLst>
+                        <a:ext uri="{28A0092B-C50C-407E-A947-70E740481C1C}">
+                          <a14:useLocalDpi xmlns:a14="http://schemas.microsoft.com/office/drawing/2010/main" val="0"/>
+                        </a:ext>
+                      </a:extLst>
+                    </a:blip>
+                    <a:srcRect/>
+                    <a:stretch>
+                      <a:fillRect/>
+                    </a:stretch>
+                  </pic:blipFill>
+                  <pic:spPr bwMode="auto">
+                    <a:xfrm>
+                      <a:off x="0" y="0"/>
+                      <a:ext cx="3859284" cy="1571433"/>
+                    </a:xfrm>
+                    <a:prstGeom prst="rect">
+                      <a:avLst/>
+                    </a:prstGeom>
+                    <a:noFill/>
+                    <a:ln>
+                      <a:noFill/>
+                    </a:ln>
+                  </pic:spPr>
+                </pic:pic>
+              </a:graphicData>
+            </a:graphic>
+          </wp:inline>
+        </w:drawing>
+      </w:r>
+      <w:r>
+        <w:rPr>
+          <w:noProof/>
+        </w:rPr>
+        <w:drawing>
+          <wp:inline distT="0" distB="0" distL="0" distR="0" wp14:anchorId="2A0DA397" wp14:editId="104E6575">
+            <wp:extent cx="3798935" cy="1546860"/>
+            <wp:effectExtent l="0" t="0" r="0" b="0"/>
+            <wp:docPr id="37" name="Picture 37" descr="C:\Users\Asus\AppData\Local\Microsoft\Windows\INetCache\Content.MSO\EE73201A.tmp"/>
+            <wp:cNvGraphicFramePr>
+              <a:graphicFrameLocks xmlns:a="http://schemas.openxmlformats.org/drawingml/2006/main" noChangeAspect="1"/>
+            </wp:cNvGraphicFramePr>
+            <a:graphic xmlns:a="http://schemas.openxmlformats.org/drawingml/2006/main">
+              <a:graphicData uri="http://schemas.openxmlformats.org/drawingml/2006/picture">
+                <pic:pic xmlns:pic="http://schemas.openxmlformats.org/drawingml/2006/picture">
+                  <pic:nvPicPr>
+                    <pic:cNvPr id="0" name="Picture 30" descr="C:\Users\Asus\AppData\Local\Microsoft\Windows\INetCache\Content.MSO\EE73201A.tmp"/>
+                    <pic:cNvPicPr>
+                      <a:picLocks noChangeAspect="1" noChangeArrowheads="1"/>
+                    </pic:cNvPicPr>
+                  </pic:nvPicPr>
+                  <pic:blipFill>
+                    <a:blip r:embed="rId29" cstate="print">
+                      <a:extLst>
+                        <a:ext uri="{28A0092B-C50C-407E-A947-70E740481C1C}">
+                          <a14:useLocalDpi xmlns:a14="http://schemas.microsoft.com/office/drawing/2010/main" val="0"/>
+                        </a:ext>
+                      </a:extLst>
+                    </a:blip>
+                    <a:srcRect/>
+                    <a:stretch>
+                      <a:fillRect/>
+                    </a:stretch>
+                  </pic:blipFill>
+                  <pic:spPr bwMode="auto">
+                    <a:xfrm>
+                      <a:off x="0" y="0"/>
+                      <a:ext cx="3825142" cy="1557531"/>
+                    </a:xfrm>
+                    <a:prstGeom prst="rect">
+                      <a:avLst/>
+                    </a:prstGeom>
+                    <a:noFill/>
+                    <a:ln>
+                      <a:noFill/>
+                    </a:ln>
+                  </pic:spPr>
+                </pic:pic>
+              </a:graphicData>
+            </a:graphic>
+          </wp:inline>
+        </w:drawing>
+      </w:r>
+    </w:p>
+    <w:p>
+      <w:pPr>
+        <w:shd w:val="clear" w:color="auto" w:fill="FFFFFF"/>
+        <w:tabs>
+          <w:tab w:val="left" w:pos="1704"/>
+        </w:tabs>
+        <w:spacing w:after="0" w:line="240" w:lineRule="auto"/>
+      </w:pPr>
+      <w:r>
+        <w:rPr>
+          <w:noProof/>
+        </w:rPr>
+        <w:drawing>
+          <wp:inline distT="0" distB="0" distL="0" distR="0" wp14:anchorId="4F7659D6" wp14:editId="5F513D3A">
+            <wp:extent cx="3686651" cy="1501140"/>
+            <wp:effectExtent l="0" t="0" r="9525" b="3810"/>
+            <wp:docPr id="38" name="Picture 38" descr="C:\Users\Asus\AppData\Local\Microsoft\Windows\INetCache\Content.MSO\2552EF38.tmp"/>
+            <wp:cNvGraphicFramePr>
+              <a:graphicFrameLocks xmlns:a="http://schemas.openxmlformats.org/drawingml/2006/main" noChangeAspect="1"/>
+            </wp:cNvGraphicFramePr>
+            <a:graphic xmlns:a="http://schemas.openxmlformats.org/drawingml/2006/main">
+              <a:graphicData uri="http://schemas.openxmlformats.org/drawingml/2006/picture">
+                <pic:pic xmlns:pic="http://schemas.openxmlformats.org/drawingml/2006/picture">
+                  <pic:nvPicPr>
+                    <pic:cNvPr id="0" name="Picture 32" descr="C:\Users\Asus\AppData\Local\Microsoft\Windows\INetCache\Content.MSO\2552EF38.tmp"/>
+                    <pic:cNvPicPr>
+                      <a:picLocks noChangeAspect="1" noChangeArrowheads="1"/>
+                    </pic:cNvPicPr>
+                  </pic:nvPicPr>
+                  <pic:blipFill>
+                    <a:blip r:embed="rId30" cstate="print">
+                      <a:extLst>
+                        <a:ext uri="{28A0092B-C50C-407E-A947-70E740481C1C}">
+                          <a14:useLocalDpi xmlns:a14="http://schemas.microsoft.com/office/drawing/2010/main" val="0"/>
+                        </a:ext>
+                      </a:extLst>
+                    </a:blip>
+                    <a:srcRect/>
+                    <a:stretch>
+                      <a:fillRect/>
+                    </a:stretch>
+                  </pic:blipFill>
+                  <pic:spPr bwMode="auto">
+                    <a:xfrm>
+                      <a:off x="0" y="0"/>
+                      <a:ext cx="3736102" cy="1521276"/>
+                    </a:xfrm>
+                    <a:prstGeom prst="rect">
+                      <a:avLst/>
+                    </a:prstGeom>
+                    <a:noFill/>
+                    <a:ln>
+                      <a:noFill/>
+                    </a:ln>
+                  </pic:spPr>
+                </pic:pic>
+              </a:graphicData>
+            </a:graphic>
+          </wp:inline>
+        </w:drawing>
+      </w:r>
+    </w:p>
+    <w:p>
+      <w:pPr>
+        <w:shd w:val="clear" w:color="auto" w:fill="FFFFFF"/>
+        <w:tabs>
+          <w:tab w:val="left" w:pos="1704"/>
+        </w:tabs>
+        <w:spacing w:after="0" w:line="240" w:lineRule="auto"/>
+      </w:pPr>
+      <w:r>
+        <w:rPr>
+          <w:noProof/>
+        </w:rPr>
+        <w:lastRenderedPageBreak/>
+        <w:drawing>
+          <wp:inline distT="0" distB="0" distL="0" distR="0" wp14:anchorId="5EB888C8" wp14:editId="4F182172">
+            <wp:extent cx="5731510" cy="5949162"/>
+            <wp:effectExtent l="0" t="0" r="0" b="0"/>
+            <wp:docPr id="39" name="Picture 39" descr="C:\Users\Asus\AppData\Local\Microsoft\Windows\INetCache\Content.MSO\CE117206.tmp"/>
+            <wp:cNvGraphicFramePr>
+              <a:graphicFrameLocks xmlns:a="http://schemas.openxmlformats.org/drawingml/2006/main" noChangeAspect="1"/>
+            </wp:cNvGraphicFramePr>
+            <a:graphic xmlns:a="http://schemas.openxmlformats.org/drawingml/2006/main">
+              <a:graphicData uri="http://schemas.openxmlformats.org/drawingml/2006/picture">
+                <pic:pic xmlns:pic="http://schemas.openxmlformats.org/drawingml/2006/picture">
+                  <pic:nvPicPr>
+                    <pic:cNvPr id="0" name="Picture 34" descr="C:\Users\Asus\AppData\Local\Microsoft\Windows\INetCache\Content.MSO\CE117206.tmp"/>
+                    <pic:cNvPicPr>
+                      <a:picLocks noChangeAspect="1" noChangeArrowheads="1"/>
+                    </pic:cNvPicPr>
+                  </pic:nvPicPr>
+                  <pic:blipFill>
+                    <a:blip r:embed="rId31">
+                      <a:extLst>
+                        <a:ext uri="{28A0092B-C50C-407E-A947-70E740481C1C}">
+                          <a14:useLocalDpi xmlns:a14="http://schemas.microsoft.com/office/drawing/2010/main" val="0"/>
+                        </a:ext>
+                      </a:extLst>
+                    </a:blip>
+                    <a:srcRect/>
+                    <a:stretch>
+                      <a:fillRect/>
+                    </a:stretch>
+                  </pic:blipFill>
+                  <pic:spPr bwMode="auto">
+                    <a:xfrm>
+                      <a:off x="0" y="0"/>
+                      <a:ext cx="5731510" cy="5949162"/>
+                    </a:xfrm>
+                    <a:prstGeom prst="rect">
+                      <a:avLst/>
+                    </a:prstGeom>
+                    <a:noFill/>
+                    <a:ln>
+                      <a:noFill/>
+                    </a:ln>
+                  </pic:spPr>
+                </pic:pic>
+              </a:graphicData>
+            </a:graphic>
+          </wp:inline>
+        </w:drawing>
+      </w:r>
+    </w:p>
+    <w:p>
+      <w:pPr>
+        <w:shd w:val="clear" w:color="auto" w:fill="FFFFFF"/>
+        <w:tabs>
+          <w:tab w:val="left" w:pos="1704"/>
+        </w:tabs>
+        <w:spacing w:after="0" w:line="240" w:lineRule="auto"/>
+      </w:pPr>
+    </w:p>
+    <w:p>
+      <w:pPr>
+        <w:pStyle w:val="Heading3"/>
+      </w:pPr>
+      <w:r>
+        <w:t xml:space="preserve">Method </w:t>
+      </w:r>
+    </w:p>
+    <w:p>
+      <w:pPr>
+        <w:pStyle w:val="Heading3"/>
+      </w:pPr>
+      <w:r>
+        <w:t>Random Forest</w:t>
+      </w:r>
+      <w:r>
+        <w:t xml:space="preserve"> </w:t>
+      </w:r>
+      <w:r>
+        <w:t xml:space="preserve">and Extra Trees </w:t>
+      </w:r>
+      <w:r>
+        <w:t>Regress</w:t>
+      </w:r>
+      <w:r>
+        <w:t xml:space="preserve">ion Model </w:t>
+      </w:r>
+    </w:p>
+    <w:p>
+      <w:r>
+        <w:t xml:space="preserve">Random </w:t>
+      </w:r>
+      <w:r>
+        <w:t>F</w:t>
+      </w:r>
+      <w:r>
+        <w:t>orest</w:t>
+      </w:r>
+      <w:r>
+        <w:t>(RF)</w:t>
+      </w:r>
+      <w:r>
+        <w:t xml:space="preserve"> algorithms are a form of supervised learning models developed to overcome the overfitting problem that </w:t>
+      </w:r>
+      <w:r>
+        <w:t>decision trees algorithm faces</w:t>
+      </w:r>
+      <w:r>
+        <w:t>, which lead to high variance and low bias</w:t>
+      </w:r>
+      <w:r>
+        <w:t xml:space="preserve">. </w:t>
+      </w:r>
+      <w:r>
+        <w:t xml:space="preserve">RF algorithms </w:t>
+      </w:r>
+      <w:r>
+        <w:t>build multiple decision trees</w:t>
+      </w:r>
+      <w:r>
+        <w:t xml:space="preserve"> by training different trees on different on different parts of the training set via bootstrapping. Additionally, at every node of the decision trees, a randomly selected sample of features from the dataset are chosen. A condition is applied to each feature within this sample, designed to split the dataset into two an ensure that similar response values are grouped into the same set.</w:t>
+      </w:r>
+      <w:r>
+        <w:t xml:space="preserve"> The feature which best meets the condition at that node is then used to split the trees and the process repeated. </w:t>
+      </w:r>
+      <w:r>
+        <w:t xml:space="preserve">  These multiple decision trees are then averaged to build the</w:t>
+      </w:r>
+      <w:r>
+        <w:t xml:space="preserve"> predictive</w:t>
+      </w:r>
+      <w:r>
+        <w:t xml:space="preserve"> model</w:t>
+      </w:r>
+      <w:r>
+        <w:t xml:space="preserve">, which can be used for classification and regression. </w:t>
+      </w:r>
+    </w:p>
+    <w:p>
+      <w:r>
+        <w:t>The</w:t>
+      </w:r>
+      <w:r>
+        <w:t xml:space="preserve"> </w:t>
+      </w:r>
+      <w:proofErr w:type="spellStart"/>
+      <w:r>
+        <w:t>Extra</w:t>
+      </w:r>
+      <w:r>
+        <w:t>Trees</w:t>
+      </w:r>
+      <w:proofErr w:type="spellEnd"/>
+      <w:r>
+        <w:t xml:space="preserve"> (Extremely Random Trees) algorithm introduces a higher level of randomness via two main changes to the RF algorithm. First, instead of bootstrapping the training dataset, the entire </w:t>
+      </w:r>
+      <w:r>
+        <w:lastRenderedPageBreak/>
+        <w:t xml:space="preserve">dataset is used  during training. In addition, instead of choosing the feature which best meets the condition set at the node, the feature is chosen at random. Removing the bootstrapping reduces bias in the training dataset, while randomizing the cut-point leads to variance reduction in the </w:t>
+      </w:r>
+      <w:proofErr w:type="spellStart"/>
+      <w:r>
+        <w:t>ExtraTrees</w:t>
+      </w:r>
+      <w:proofErr w:type="spellEnd"/>
+      <w:r>
+        <w:t xml:space="preserve"> forest model.</w:t>
+      </w:r>
+    </w:p>
+    <w:p>
+      <w:pPr>
+        <w:pStyle w:val="Heading3"/>
+      </w:pPr>
+      <w:r>
+        <w:t>Feature selection strategy</w:t>
+      </w:r>
+    </w:p>
+    <w:p>
+      <w:r>
+        <w:t xml:space="preserve">One strong advantage of RF models are their feature selection capabilities through feature importance computation for each predictor feature. At each node of the many decision trees, the measure used to determine the locally optimal condition is mean squared error(MSE). </w:t>
+      </w:r>
+      <w:r>
+        <w:t xml:space="preserve">This measure can be computed even if it is not used in the cut-point selection. Hence, </w:t>
+      </w:r>
+      <w:r>
+        <w:t>it is possible to compute the MSE decrease for each feature in each tree, average them across the forest and rank them, allowing us to identify features which contribute most to the regression model</w:t>
+      </w:r>
+      <w:r>
+        <w:t>.</w:t>
+      </w:r>
+    </w:p>
+    <w:p>
+      <w:r>
+        <w:t>However, one limitation o</w:t>
+      </w:r>
+      <w:r>
+        <w:t xml:space="preserve">f feature selection of RF models is that it is biased towards preferring features with a larger number of categories. The second limitation </w:t>
+      </w:r>
+      <w:r>
+        <w:t xml:space="preserve">is potential lower reported importance for correlated features. This limitation arises with correlated features because if one correlated feature has already been selected at an earlier node, MSE reduction of the other correlated feature contributes has already been removed.  </w:t>
+      </w:r>
+    </w:p>
+    <w:p>
+      <w:r>
+        <w:t xml:space="preserve">To counter these limitations, one method is to compute the mean decrease in accuracy by directly measuring the impact of each feature on the model accuracy. This is done by permuting the values for each feature and measuring the mean decrease in accuracy. Relatively unimportant variables will show small decreases in accuracy, and vice-versa. The </w:t>
+      </w:r>
+      <w:proofErr w:type="spellStart"/>
+      <w:r>
+        <w:t>sklearn</w:t>
+      </w:r>
+      <w:proofErr w:type="spellEnd"/>
+      <w:r>
+        <w:t xml:space="preserve"> API does not currently support this capability for </w:t>
+      </w:r>
+      <w:proofErr w:type="spellStart"/>
+      <w:r>
+        <w:t>RandomForestRegressors</w:t>
+      </w:r>
+      <w:proofErr w:type="spellEnd"/>
+      <w:r>
+        <w:t xml:space="preserve"> and </w:t>
+      </w:r>
+      <w:proofErr w:type="spellStart"/>
+      <w:r>
+        <w:t>ExtraTreesRegresso</w:t>
+      </w:r>
+      <w:r>
+        <w:t>r</w:t>
+      </w:r>
+      <w:proofErr w:type="spellEnd"/>
+      <w:r>
+        <w:t xml:space="preserve"> so this feature was implemented inside the code. </w:t>
+      </w:r>
+    </w:p>
+    <w:p>
+      <w:pPr>
+        <w:pStyle w:val="Heading1"/>
+      </w:pPr>
+      <w:r>
+        <w:lastRenderedPageBreak/>
+        <w:t xml:space="preserve">Results </w:t>
+      </w:r>
+    </w:p>
+    <w:p>
+      <w:r>
+        <w:rPr>
+          <w:noProof/>
+        </w:rPr>
+        <w:drawing>
+          <wp:inline distT="0" distB="0" distL="0" distR="0" wp14:anchorId="11FA88C1" wp14:editId="66D50A20">
+            <wp:extent cx="5021580" cy="4587240"/>
+            <wp:effectExtent l="0" t="0" r="0" b="0"/>
+            <wp:docPr id="43" name="Picture 43" descr="C:\Users\Asus\AppData\Local\Microsoft\Windows\INetCache\Content.MSO\B9EA5C1E.tmp"/>
+            <wp:cNvGraphicFramePr>
+              <a:graphicFrameLocks xmlns:a="http://schemas.openxmlformats.org/drawingml/2006/main" noChangeAspect="1"/>
+            </wp:cNvGraphicFramePr>
+            <a:graphic xmlns:a="http://schemas.openxmlformats.org/drawingml/2006/main">
+              <a:graphicData uri="http://schemas.openxmlformats.org/drawingml/2006/picture">
+                <pic:pic xmlns:pic="http://schemas.openxmlformats.org/drawingml/2006/picture">
+                  <pic:nvPicPr>
+                    <pic:cNvPr id="0" name="Picture 45" descr="C:\Users\Asus\AppData\Local\Microsoft\Windows\INetCache\Content.MSO\B9EA5C1E.tmp"/>
+                    <pic:cNvPicPr>
+                      <a:picLocks noChangeAspect="1" noChangeArrowheads="1"/>
+                    </pic:cNvPicPr>
+                  </pic:nvPicPr>
+                  <pic:blipFill>
+                    <a:blip r:embed="rId32">
+                      <a:extLst>
+                        <a:ext uri="{28A0092B-C50C-407E-A947-70E740481C1C}">
+                          <a14:useLocalDpi xmlns:a14="http://schemas.microsoft.com/office/drawing/2010/main" val="0"/>
+                        </a:ext>
+                      </a:extLst>
+                    </a:blip>
+                    <a:srcRect/>
+                    <a:stretch>
+                      <a:fillRect/>
+                    </a:stretch>
+                  </pic:blipFill>
+                  <pic:spPr bwMode="auto">
+                    <a:xfrm>
+                      <a:off x="0" y="0"/>
+                      <a:ext cx="5021580" cy="4587240"/>
+                    </a:xfrm>
+                    <a:prstGeom prst="rect">
+                      <a:avLst/>
+                    </a:prstGeom>
+                    <a:noFill/>
+                    <a:ln>
+                      <a:noFill/>
+                    </a:ln>
+                  </pic:spPr>
+                </pic:pic>
+              </a:graphicData>
+            </a:graphic>
+          </wp:inline>
+        </w:drawing>
+      </w:r>
+    </w:p>
+    <w:p>
+      <w:bookmarkStart w:id="0" w:name="_GoBack"/>
+      <w:r>
+        <w:rPr>
+          <w:noProof/>
+        </w:rPr>
+        <w:drawing>
+          <wp:inline distT="0" distB="0" distL="0" distR="0" wp14:anchorId="2E9B6EC3" wp14:editId="651DD72F">
+            <wp:extent cx="5143500" cy="3390900"/>
+            <wp:effectExtent l="0" t="0" r="0" b="0"/>
+            <wp:docPr id="52" name="Picture 52" descr="C:\Users\Asus\AppData\Local\Microsoft\Windows\INetCache\Content.MSO\1C40628C.tmp"/>
+            <wp:cNvGraphicFramePr>
+              <a:graphicFrameLocks xmlns:a="http://schemas.openxmlformats.org/drawingml/2006/main" noChangeAspect="1"/>
+            </wp:cNvGraphicFramePr>
+            <a:graphic xmlns:a="http://schemas.openxmlformats.org/drawingml/2006/main">
+              <a:graphicData uri="http://schemas.openxmlformats.org/drawingml/2006/picture">
+                <pic:pic xmlns:pic="http://schemas.openxmlformats.org/drawingml/2006/picture">
+                  <pic:nvPicPr>
+                    <pic:cNvPr id="0" name="Picture 63" descr="C:\Users\Asus\AppData\Local\Microsoft\Windows\INetCache\Content.MSO\1C40628C.tmp"/>
+                    <pic:cNvPicPr>
+                      <a:picLocks noChangeAspect="1" noChangeArrowheads="1"/>
+                    </pic:cNvPicPr>
+                  </pic:nvPicPr>
+                  <pic:blipFill>
+                    <a:blip r:embed="rId33">
                       <a:extLst>
                         <a:ext uri="{28A0092B-C50C-407E-A947-70E740481C1C}">
                           <a14:useLocalDpi xmlns:a14="http://schemas.microsoft.com/office/drawing/2010/main" val="0"/>
@@ -1390,294 +2194,14 @@
           </wp:inline>
         </w:drawing>
       </w:r>
-    </w:p>
-    <w:p>
-      <w:pPr>
-        <w:shd w:val="clear" w:color="auto" w:fill="FFFFFF"/>
-        <w:tabs>
-          <w:tab w:val="left" w:pos="1704"/>
-        </w:tabs>
-        <w:spacing w:after="0" w:line="240" w:lineRule="auto"/>
-      </w:pPr>
-      <w:r>
-        <w:rPr>
-          <w:noProof/>
-        </w:rPr>
-        <w:drawing>
-          <wp:inline distT="0" distB="0" distL="0" distR="0" wp14:anchorId="5B00699A" wp14:editId="46FABD9E">
-            <wp:extent cx="5143500" cy="3390900"/>
-            <wp:effectExtent l="0" t="0" r="0" b="0"/>
-            <wp:docPr id="14" name="Picture 14" descr="C:\Users\Asus\AppData\Local\Microsoft\Windows\INetCache\Content.MSO\FFEF0853.tmp"/>
-            <wp:cNvGraphicFramePr>
-              <a:graphicFrameLocks xmlns:a="http://schemas.openxmlformats.org/drawingml/2006/main" noChangeAspect="1"/>
-            </wp:cNvGraphicFramePr>
-            <a:graphic xmlns:a="http://schemas.openxmlformats.org/drawingml/2006/main">
-              <a:graphicData uri="http://schemas.openxmlformats.org/drawingml/2006/picture">
-                <pic:pic xmlns:pic="http://schemas.openxmlformats.org/drawingml/2006/picture">
-                  <pic:nvPicPr>
-                    <pic:cNvPr id="0" name="Picture 27" descr="C:\Users\Asus\AppData\Local\Microsoft\Windows\INetCache\Content.MSO\FFEF0853.tmp"/>
-                    <pic:cNvPicPr>
-                      <a:picLocks noChangeAspect="1" noChangeArrowheads="1"/>
-                    </pic:cNvPicPr>
-                  </pic:nvPicPr>
-                  <pic:blipFill>
-                    <a:blip r:embed="rId24">
-                      <a:extLst>
-                        <a:ext uri="{28A0092B-C50C-407E-A947-70E740481C1C}">
-                          <a14:useLocalDpi xmlns:a14="http://schemas.microsoft.com/office/drawing/2010/main" val="0"/>
-                        </a:ext>
-                      </a:extLst>
-                    </a:blip>
-                    <a:srcRect/>
-                    <a:stretch>
-                      <a:fillRect/>
-                    </a:stretch>
-                  </pic:blipFill>
-                  <pic:spPr bwMode="auto">
-                    <a:xfrm>
-                      <a:off x="0" y="0"/>
-                      <a:ext cx="5143500" cy="3390900"/>
-                    </a:xfrm>
-                    <a:prstGeom prst="rect">
-                      <a:avLst/>
-                    </a:prstGeom>
-                    <a:noFill/>
-                    <a:ln>
-                      <a:noFill/>
-                    </a:ln>
-                  </pic:spPr>
-                </pic:pic>
-              </a:graphicData>
-            </a:graphic>
-          </wp:inline>
-        </w:drawing>
-      </w:r>
-    </w:p>
-    <w:p>
-      <w:pPr>
-        <w:shd w:val="clear" w:color="auto" w:fill="FFFFFF"/>
-        <w:tabs>
-          <w:tab w:val="left" w:pos="1704"/>
-        </w:tabs>
-        <w:spacing w:after="0" w:line="240" w:lineRule="auto"/>
-      </w:pPr>
-      <w:r>
-        <w:rPr>
-          <w:noProof/>
-        </w:rPr>
+      <w:bookmarkEnd w:id="0"/>
+    </w:p>
+    <w:p>
+      <w:pPr>
+        <w:pStyle w:val="Heading1"/>
+      </w:pPr>
+      <w:r>
         <w:lastRenderedPageBreak/>
-        <w:drawing>
-          <wp:inline distT="0" distB="0" distL="0" distR="0" wp14:anchorId="1944AFDA" wp14:editId="3309A374">
-            <wp:extent cx="5143500" cy="3390900"/>
-            <wp:effectExtent l="0" t="0" r="0" b="0"/>
-            <wp:docPr id="15" name="Picture 15" descr="C:\Users\Asus\AppData\Local\Microsoft\Windows\INetCache\Content.MSO\230BB8D9.tmp"/>
-            <wp:cNvGraphicFramePr>
-              <a:graphicFrameLocks xmlns:a="http://schemas.openxmlformats.org/drawingml/2006/main" noChangeAspect="1"/>
-            </wp:cNvGraphicFramePr>
-            <a:graphic xmlns:a="http://schemas.openxmlformats.org/drawingml/2006/main">
-              <a:graphicData uri="http://schemas.openxmlformats.org/drawingml/2006/picture">
-                <pic:pic xmlns:pic="http://schemas.openxmlformats.org/drawingml/2006/picture">
-                  <pic:nvPicPr>
-                    <pic:cNvPr id="0" name="Picture 29" descr="C:\Users\Asus\AppData\Local\Microsoft\Windows\INetCache\Content.MSO\230BB8D9.tmp"/>
-                    <pic:cNvPicPr>
-                      <a:picLocks noChangeAspect="1" noChangeArrowheads="1"/>
-                    </pic:cNvPicPr>
-                  </pic:nvPicPr>
-                  <pic:blipFill>
-                    <a:blip r:embed="rId25">
-                      <a:extLst>
-                        <a:ext uri="{28A0092B-C50C-407E-A947-70E740481C1C}">
-                          <a14:useLocalDpi xmlns:a14="http://schemas.microsoft.com/office/drawing/2010/main" val="0"/>
-                        </a:ext>
-                      </a:extLst>
-                    </a:blip>
-                    <a:srcRect/>
-                    <a:stretch>
-                      <a:fillRect/>
-                    </a:stretch>
-                  </pic:blipFill>
-                  <pic:spPr bwMode="auto">
-                    <a:xfrm>
-                      <a:off x="0" y="0"/>
-                      <a:ext cx="5143500" cy="3390900"/>
-                    </a:xfrm>
-                    <a:prstGeom prst="rect">
-                      <a:avLst/>
-                    </a:prstGeom>
-                    <a:noFill/>
-                    <a:ln>
-                      <a:noFill/>
-                    </a:ln>
-                  </pic:spPr>
-                </pic:pic>
-              </a:graphicData>
-            </a:graphic>
-          </wp:inline>
-        </w:drawing>
-      </w:r>
-    </w:p>
-    <w:p>
-      <w:pPr>
-        <w:shd w:val="clear" w:color="auto" w:fill="FFFFFF"/>
-        <w:tabs>
-          <w:tab w:val="left" w:pos="1704"/>
-        </w:tabs>
-        <w:spacing w:after="0" w:line="240" w:lineRule="auto"/>
-      </w:pPr>
-      <w:r>
-        <w:rPr>
-          <w:noProof/>
-        </w:rPr>
-        <w:lastRenderedPageBreak/>
-        <w:drawing>
-          <wp:inline distT="0" distB="0" distL="0" distR="0" wp14:anchorId="1AF2E73D" wp14:editId="7C74C634">
-            <wp:extent cx="5731510" cy="6015210"/>
-            <wp:effectExtent l="0" t="0" r="2540" b="5080"/>
-            <wp:docPr id="16" name="Picture 16" descr="C:\Users\Asus\AppData\Local\Microsoft\Windows\INetCache\Content.MSO\47BC694F.tmp"/>
-            <wp:cNvGraphicFramePr>
-              <a:graphicFrameLocks xmlns:a="http://schemas.openxmlformats.org/drawingml/2006/main" noChangeAspect="1"/>
-            </wp:cNvGraphicFramePr>
-            <a:graphic xmlns:a="http://schemas.openxmlformats.org/drawingml/2006/main">
-              <a:graphicData uri="http://schemas.openxmlformats.org/drawingml/2006/picture">
-                <pic:pic xmlns:pic="http://schemas.openxmlformats.org/drawingml/2006/picture">
-                  <pic:nvPicPr>
-                    <pic:cNvPr id="0" name="Picture 31" descr="C:\Users\Asus\AppData\Local\Microsoft\Windows\INetCache\Content.MSO\47BC694F.tmp"/>
-                    <pic:cNvPicPr>
-                      <a:picLocks noChangeAspect="1" noChangeArrowheads="1"/>
-                    </pic:cNvPicPr>
-                  </pic:nvPicPr>
-                  <pic:blipFill>
-                    <a:blip r:embed="rId26">
-                      <a:extLst>
-                        <a:ext uri="{28A0092B-C50C-407E-A947-70E740481C1C}">
-                          <a14:useLocalDpi xmlns:a14="http://schemas.microsoft.com/office/drawing/2010/main" val="0"/>
-                        </a:ext>
-                      </a:extLst>
-                    </a:blip>
-                    <a:srcRect/>
-                    <a:stretch>
-                      <a:fillRect/>
-                    </a:stretch>
-                  </pic:blipFill>
-                  <pic:spPr bwMode="auto">
-                    <a:xfrm>
-                      <a:off x="0" y="0"/>
-                      <a:ext cx="5731510" cy="6015210"/>
-                    </a:xfrm>
-                    <a:prstGeom prst="rect">
-                      <a:avLst/>
-                    </a:prstGeom>
-                    <a:noFill/>
-                    <a:ln>
-                      <a:noFill/>
-                    </a:ln>
-                  </pic:spPr>
-                </pic:pic>
-              </a:graphicData>
-            </a:graphic>
-          </wp:inline>
-        </w:drawing>
-      </w:r>
-    </w:p>
-    <w:p>
-      <w:pPr>
-        <w:shd w:val="clear" w:color="auto" w:fill="FFFFFF"/>
-        <w:tabs>
-          <w:tab w:val="left" w:pos="1704"/>
-        </w:tabs>
-        <w:spacing w:after="0" w:line="240" w:lineRule="auto"/>
-      </w:pPr>
-      <w:r>
-        <w:rPr>
-          <w:noProof/>
-        </w:rPr>
-        <w:lastRenderedPageBreak/>
-        <w:drawing>
-          <wp:inline distT="0" distB="0" distL="0" distR="0" wp14:anchorId="2B177390" wp14:editId="4A134A29">
-            <wp:extent cx="4838700" cy="3352800"/>
-            <wp:effectExtent l="0" t="0" r="0" b="0"/>
-            <wp:docPr id="17" name="Picture 17" descr="C:\Users\Asus\AppData\Local\Microsoft\Windows\INetCache\Content.MSO\339B4F35.tmp"/>
-            <wp:cNvGraphicFramePr>
-              <a:graphicFrameLocks xmlns:a="http://schemas.openxmlformats.org/drawingml/2006/main" noChangeAspect="1"/>
-            </wp:cNvGraphicFramePr>
-            <a:graphic xmlns:a="http://schemas.openxmlformats.org/drawingml/2006/main">
-              <a:graphicData uri="http://schemas.openxmlformats.org/drawingml/2006/picture">
-                <pic:pic xmlns:pic="http://schemas.openxmlformats.org/drawingml/2006/picture">
-                  <pic:nvPicPr>
-                    <pic:cNvPr id="0" name="Picture 33" descr="C:\Users\Asus\AppData\Local\Microsoft\Windows\INetCache\Content.MSO\339B4F35.tmp"/>
-                    <pic:cNvPicPr>
-                      <a:picLocks noChangeAspect="1" noChangeArrowheads="1"/>
-                    </pic:cNvPicPr>
-                  </pic:nvPicPr>
-                  <pic:blipFill>
-                    <a:blip r:embed="rId27">
-                      <a:extLst>
-                        <a:ext uri="{28A0092B-C50C-407E-A947-70E740481C1C}">
-                          <a14:useLocalDpi xmlns:a14="http://schemas.microsoft.com/office/drawing/2010/main" val="0"/>
-                        </a:ext>
-                      </a:extLst>
-                    </a:blip>
-                    <a:srcRect/>
-                    <a:stretch>
-                      <a:fillRect/>
-                    </a:stretch>
-                  </pic:blipFill>
-                  <pic:spPr bwMode="auto">
-                    <a:xfrm>
-                      <a:off x="0" y="0"/>
-                      <a:ext cx="4838700" cy="3352800"/>
-                    </a:xfrm>
-                    <a:prstGeom prst="rect">
-                      <a:avLst/>
-                    </a:prstGeom>
-                    <a:noFill/>
-                    <a:ln>
-                      <a:noFill/>
-                    </a:ln>
-                  </pic:spPr>
-                </pic:pic>
-              </a:graphicData>
-            </a:graphic>
-          </wp:inline>
-        </w:drawing>
-      </w:r>
-    </w:p>
-    <w:p>
-      <w:pPr>
-        <w:pStyle w:val="Heading1"/>
-      </w:pPr>
-      <w:r>
-        <w:t xml:space="preserve">Method </w:t>
-      </w:r>
-    </w:p>
-    <w:p>
-      <w:r>
-        <w:t>Random Tr</w:t>
-      </w:r>
-    </w:p>
-    <w:p>
-      <w:r>
-        <w:t>Cross-validation strategy</w:t>
-      </w:r>
-    </w:p>
-    <w:p>
-      <w:r>
-        <w:t>Variable Importance</w:t>
-      </w:r>
-    </w:p>
-    <w:p>
-      <w:pPr>
-        <w:pStyle w:val="Heading1"/>
-      </w:pPr>
-      <w:r>
-        <w:t xml:space="preserve">Results </w:t>
-      </w:r>
-    </w:p>
-    <w:p>
-      <w:pPr>
-        <w:pStyle w:val="Heading1"/>
-      </w:pPr>
-      <w:r>
         <w:t>Discussion</w:t>
       </w:r>
     </w:p>
@@ -2588,6 +3112,28 @@
       <w:szCs w:val="26"/>
     </w:rPr>
   </w:style>
+  <w:style w:type="paragraph" w:styleId="Heading3">
+    <w:name w:val="heading 3"/>
+    <w:basedOn w:val="Normal"/>
+    <w:next w:val="Normal"/>
+    <w:link w:val="Heading3Char"/>
+    <w:uiPriority w:val="9"/>
+    <w:unhideWhenUsed/>
+    <w:qFormat/>
+    <w:rsid w:val="0036721A"/>
+    <w:pPr>
+      <w:keepNext/>
+      <w:keepLines/>
+      <w:spacing w:before="40" w:after="0"/>
+      <w:outlineLvl w:val="2"/>
+    </w:pPr>
+    <w:rPr>
+      <w:rFonts w:asciiTheme="majorHAnsi" w:eastAsiaTheme="majorEastAsia" w:hAnsiTheme="majorHAnsi" w:cstheme="majorBidi"/>
+      <w:color w:val="1F3763" w:themeColor="accent1" w:themeShade="7F"/>
+      <w:sz w:val="24"/>
+      <w:szCs w:val="24"/>
+    </w:rPr>
+  </w:style>
   <w:style w:type="character" w:default="1" w:styleId="DefaultParagraphFont">
     <w:name w:val="Default Paragraph Font"/>
     <w:uiPriority w:val="1"/>
@@ -2684,6 +3230,19 @@
       <w:color w:val="2F5496" w:themeColor="accent1" w:themeShade="BF"/>
       <w:sz w:val="26"/>
       <w:szCs w:val="26"/>
+    </w:rPr>
+  </w:style>
+  <w:style w:type="character" w:customStyle="1" w:styleId="Heading3Char">
+    <w:name w:val="Heading 3 Char"/>
+    <w:basedOn w:val="DefaultParagraphFont"/>
+    <w:link w:val="Heading3"/>
+    <w:uiPriority w:val="9"/>
+    <w:rsid w:val="0036721A"/>
+    <w:rPr>
+      <w:rFonts w:asciiTheme="majorHAnsi" w:eastAsiaTheme="majorEastAsia" w:hAnsiTheme="majorHAnsi" w:cstheme="majorBidi"/>
+      <w:color w:val="1F3763" w:themeColor="accent1" w:themeShade="7F"/>
+      <w:sz w:val="24"/>
+      <w:szCs w:val="24"/>
     </w:rPr>
   </w:style>
 </w:styles>

</xml_diff>